<commit_message>
feat: add backend and frontend address repositories
</commit_message>
<xml_diff>
--- a/Definición del proyecto.docx
+++ b/Definición del proyecto.docx
@@ -8887,7 +8887,7 @@
           <w:szCs w:val="24"/>
           <w:rtl w:val="0"/>
         </w:rPr>
-        <w:t xml:space="preserve">ón de los siguientes modulos</w:t>
+        <w:t xml:space="preserve">ón de los siguientes funcionalidades</w:t>
       </w:r>
       <w:r>
         <w:rPr>
@@ -8917,22 +8917,88 @@
     </w:p>
     <w:p>
       <w:pPr>
-        <w:pStyle w:val="1399"/>
+        <w:pBdr/>
+        <w:spacing/>
+        <w:ind/>
+        <w:rPr/>
+      </w:pPr>
+      <w:r/>
+      <w:r/>
+    </w:p>
+    <w:p>
+      <w:pPr>
+        <w:pStyle w:val="1237"/>
         <w:numPr>
           <w:ilvl w:val="0"/>
           <w:numId w:val="6"/>
         </w:numPr>
         <w:pBdr/>
-        <w:spacing w:line="240" w:lineRule="auto"/>
-        <w:ind w:right="57" w:hanging="360" w:left="730"/>
+        <w:spacing/>
+        <w:ind/>
+        <w:rPr>
+          <w:highlight w:val="none"/>
+        </w:rPr>
+      </w:pPr>
+      <w:r>
+        <w:t xml:space="preserve">Creaci</w:t>
+      </w:r>
+      <w:r>
+        <w:t xml:space="preserve">ón de perfiles y permisos de accesos</w:t>
+      </w:r>
+      <w:r/>
+    </w:p>
+    <w:p>
+      <w:pPr>
+        <w:pStyle w:val="1237"/>
+        <w:numPr>
+          <w:ilvl w:val="0"/>
+          <w:numId w:val="6"/>
+        </w:numPr>
+        <w:pBdr/>
+        <w:spacing/>
+        <w:ind/>
+        <w:rPr>
+          <w:highlight w:val="none"/>
+        </w:rPr>
+      </w:pPr>
+      <w:r>
+        <w:rPr>
+          <w:highlight w:val="none"/>
+        </w:rPr>
+        <w:t xml:space="preserve">Creaci</w:t>
+      </w:r>
+      <w:r>
+        <w:rPr>
+          <w:highlight w:val="none"/>
+        </w:rPr>
+        <w:t xml:space="preserve">ón de grupo de permisos</w:t>
+      </w:r>
+      <w:r/>
+    </w:p>
+    <w:p>
+      <w:pPr>
+        <w:pStyle w:val="1237"/>
+        <w:numPr>
+          <w:ilvl w:val="0"/>
+          <w:numId w:val="6"/>
+        </w:numPr>
+        <w:pBdr/>
+        <w:spacing/>
+        <w:ind/>
         <w:rPr>
           <w:b w:val="0"/>
+          <w:bCs w:val="0"/>
           <w:sz w:val="24"/>
           <w:szCs w:val="24"/>
         </w:rPr>
       </w:pPr>
+      <w:r>
+        <w:rPr>
+          <w:highlight w:val="none"/>
+        </w:rPr>
+      </w:r>
       <w:r/>
-      <w:bookmarkStart w:id="30" w:name="_Toc13"/>
+      <w:bookmarkStart w:id="31" w:name="_Toc14"/>
       <w:r>
         <w:rPr>
           <w:b w:val="0"/>
@@ -8940,43 +9006,22 @@
           <w:szCs w:val="24"/>
           <w:rtl w:val="0"/>
         </w:rPr>
-        <w:t xml:space="preserve">Almacenamiento de materiales por categoría y proveedor</w:t>
-      </w:r>
-      <w:r>
-        <w:rPr>
-          <w:b w:val="0"/>
-          <w:sz w:val="24"/>
-          <w:szCs w:val="24"/>
-        </w:rPr>
-      </w:r>
-      <w:bookmarkEnd w:id="30"/>
+        <w:t xml:space="preserve">Perfiles de acceso y funciones específicas para cada rol.</w:t>
+      </w:r>
       <w:r/>
-      <w:r>
-        <w:rPr>
-          <w:b w:val="0"/>
-          <w:sz w:val="24"/>
-          <w:szCs w:val="24"/>
-        </w:rPr>
-      </w:r>
     </w:p>
     <w:p>
       <w:pPr>
-        <w:pStyle w:val="1399"/>
+        <w:pStyle w:val="1237"/>
         <w:numPr>
           <w:ilvl w:val="0"/>
           <w:numId w:val="6"/>
         </w:numPr>
         <w:pBdr/>
-        <w:spacing w:line="240" w:lineRule="auto"/>
-        <w:ind w:right="57" w:hanging="360" w:left="730"/>
-        <w:rPr>
-          <w:b w:val="0"/>
-          <w:sz w:val="24"/>
-          <w:szCs w:val="24"/>
-        </w:rPr>
-      </w:pPr>
-      <w:r/>
-      <w:bookmarkStart w:id="31" w:name="_Toc14"/>
+        <w:spacing/>
+        <w:ind/>
+        <w:rPr/>
+      </w:pPr>
       <w:r>
         <w:rPr>
           <w:b w:val="0"/>
@@ -8984,7 +9029,6 @@
           <w:szCs w:val="24"/>
           <w:rtl w:val="0"/>
         </w:rPr>
-        <w:t xml:space="preserve">Perfiles de acceso y funciones específicas para cada rol.</w:t>
       </w:r>
       <w:r>
         <w:rPr>
@@ -8995,13 +9039,26 @@
       </w:r>
       <w:bookmarkEnd w:id="31"/>
       <w:r/>
+      <w:bookmarkStart w:id="30" w:name="_Toc13"/>
       <w:r>
         <w:rPr>
           <w:b w:val="0"/>
           <w:sz w:val="24"/>
           <w:szCs w:val="24"/>
-        </w:rPr>
-      </w:r>
+          <w:rtl w:val="0"/>
+        </w:rPr>
+        <w:t xml:space="preserve">Almacenamiento de materiales por categoría y proveedor</w:t>
+      </w:r>
+      <w:r>
+        <w:rPr>
+          <w:b w:val="0"/>
+          <w:sz w:val="24"/>
+          <w:szCs w:val="24"/>
+        </w:rPr>
+      </w:r>
+      <w:bookmarkEnd w:id="30"/>
+      <w:r/>
+      <w:r/>
     </w:p>
     <w:p>
       <w:pPr>
@@ -9600,7 +9657,7 @@
           <w:szCs w:val="22"/>
           <w:rtl w:val="0"/>
         </w:rPr>
-        <w:t xml:space="preserve">Coordinador de Recepción</w:t>
+        <w:t xml:space="preserve">oordinador de Recepción</w:t>
       </w:r>
       <w:r>
         <w:rPr>
@@ -11062,7 +11119,12 @@
         <w:spacing w:after="2" w:line="358" w:lineRule="auto"/>
         <w:ind w:right="211" w:firstLine="0" w:left="355"/>
         <w:jc w:val="left"/>
-        <w:rPr/>
+        <w:rPr>
+          <w:rFonts w:ascii="Arial" w:hAnsi="Arial" w:eastAsia="Arial" w:cs="Arial"/>
+          <w:sz w:val="22"/>
+          <w:szCs w:val="22"/>
+          <w:highlight w:val="none"/>
+        </w:rPr>
       </w:pPr>
       <w:r>
         <w:rPr>
@@ -11071,7 +11133,7 @@
           <w:szCs w:val="22"/>
           <w:rtl w:val="0"/>
         </w:rPr>
-        <w:t xml:space="preserve">Se usará la metodología SCRUM para lo que usaremos la herramienta Azure </w:t>
+        <w:t xml:space="preserve">Se usará la metodología SCRUM para lo que usaremos la herramienta Jira  para </w:t>
       </w:r>
       <w:r>
         <w:rPr>
@@ -11080,7 +11142,7 @@
           <w:szCs w:val="22"/>
           <w:rtl w:val="0"/>
         </w:rPr>
-        <w:t xml:space="preserve">Apellidos</w:t>
+        <w:t xml:space="preserve"> </w:t>
       </w:r>
       <w:r>
         <w:rPr>
@@ -11089,7 +11151,7 @@
           <w:szCs w:val="22"/>
           <w:rtl w:val="0"/>
         </w:rPr>
-        <w:t xml:space="preserve">para la gestión del tablero Kanban. Adicional usaremos un repositorio en GitHub para el control de versiones y colaboración entre los integrantes del equipo de trabajo. </w:t>
+        <w:t xml:space="preserve">la gestión del tablero Kanban. Adicional usaremos varios repositoirios repositorio en GitHub para el control de versiones y colaboración entre los integrantes del equipo de trabajo. </w:t>
       </w:r>
       <w:r>
         <w:rPr>
@@ -11097,6 +11159,380 @@
         </w:rPr>
       </w:r>
       <w:r/>
+    </w:p>
+    <w:p>
+      <w:pPr>
+        <w:pStyle w:val="1237"/>
+        <w:numPr>
+          <w:ilvl w:val="0"/>
+          <w:numId w:val="61"/>
+        </w:numPr>
+        <w:pBdr/>
+        <w:spacing w:after="2" w:line="358" w:lineRule="auto"/>
+        <w:ind w:right="211"/>
+        <w:jc w:val="left"/>
+        <w:rPr>
+          <w:rFonts w:ascii="Arial" w:hAnsi="Arial" w:eastAsia="Arial" w:cs="Arial"/>
+          <w:sz w:val="22"/>
+          <w:szCs w:val="22"/>
+          <w:highlight w:val="none"/>
+        </w:rPr>
+      </w:pPr>
+      <w:r>
+        <w:rPr>
+          <w:rFonts w:ascii="Arial" w:hAnsi="Arial" w:eastAsia="Arial" w:cs="Arial"/>
+          <w:sz w:val="22"/>
+          <w:szCs w:val="22"/>
+          <w:highlight w:val="none"/>
+          <w:rtl w:val="0"/>
+        </w:rPr>
+        <w:t xml:space="preserve">Repositorio Roles-usuarios-backend</w:t>
+      </w:r>
+      <w:r>
+        <w:rPr>
+          <w:rFonts w:ascii="Arial" w:hAnsi="Arial" w:eastAsia="Arial" w:cs="Arial"/>
+          <w:sz w:val="22"/>
+          <w:szCs w:val="22"/>
+          <w:highlight w:val="none"/>
+          <w:rtl w:val="0"/>
+        </w:rPr>
+      </w:r>
+    </w:p>
+    <w:p>
+      <w:pPr>
+        <w:pStyle w:val="1237"/>
+        <w:numPr>
+          <w:ilvl w:val="0"/>
+          <w:numId w:val="61"/>
+        </w:numPr>
+        <w:pBdr/>
+        <w:spacing w:after="2" w:line="358" w:lineRule="auto"/>
+        <w:ind w:right="211"/>
+        <w:jc w:val="left"/>
+        <w:rPr>
+          <w:rFonts w:ascii="Arial" w:hAnsi="Arial" w:eastAsia="Arial" w:cs="Arial"/>
+          <w:sz w:val="22"/>
+          <w:szCs w:val="22"/>
+          <w:highlight w:val="none"/>
+        </w:rPr>
+      </w:pPr>
+      <w:r>
+        <w:rPr>
+          <w:rFonts w:ascii="Arial" w:hAnsi="Arial" w:eastAsia="Arial" w:cs="Arial"/>
+          <w:sz w:val="22"/>
+          <w:szCs w:val="22"/>
+          <w:highlight w:val="none"/>
+          <w:rtl w:val="0"/>
+        </w:rPr>
+        <w:t xml:space="preserve">Rep</w:t>
+      </w:r>
+      <w:r>
+        <w:rPr>
+          <w:rFonts w:ascii="Arial" w:hAnsi="Arial" w:eastAsia="Arial" w:cs="Arial"/>
+          <w:sz w:val="22"/>
+          <w:szCs w:val="22"/>
+          <w:highlight w:val="none"/>
+          <w:rtl w:val="0"/>
+        </w:rPr>
+        <w:t xml:space="preserve">ositorio Inventario-bakend</w:t>
+      </w:r>
+      <w:r>
+        <w:rPr>
+          <w:rFonts w:ascii="Arial" w:hAnsi="Arial" w:eastAsia="Arial" w:cs="Arial"/>
+          <w:sz w:val="22"/>
+          <w:szCs w:val="22"/>
+          <w:highlight w:val="none"/>
+          <w:rtl w:val="0"/>
+        </w:rPr>
+      </w:r>
+    </w:p>
+    <w:p>
+      <w:pPr>
+        <w:pStyle w:val="1237"/>
+        <w:numPr>
+          <w:ilvl w:val="0"/>
+          <w:numId w:val="61"/>
+        </w:numPr>
+        <w:pBdr/>
+        <w:spacing w:after="2" w:line="358" w:lineRule="auto"/>
+        <w:ind w:right="211"/>
+        <w:jc w:val="left"/>
+        <w:rPr>
+          <w:rFonts w:ascii="Arial" w:hAnsi="Arial" w:eastAsia="Arial" w:cs="Arial"/>
+          <w:sz w:val="22"/>
+          <w:szCs w:val="22"/>
+          <w:highlight w:val="none"/>
+        </w:rPr>
+      </w:pPr>
+      <w:r>
+        <w:rPr>
+          <w:rFonts w:ascii="Arial" w:hAnsi="Arial" w:eastAsia="Arial" w:cs="Arial"/>
+          <w:sz w:val="22"/>
+          <w:szCs w:val="22"/>
+          <w:highlight w:val="none"/>
+          <w:rtl w:val="0"/>
+        </w:rPr>
+        <w:t xml:space="preserve">Repositorio Proveedores-backend</w:t>
+      </w:r>
+      <w:r>
+        <w:rPr>
+          <w:rFonts w:ascii="Arial" w:hAnsi="Arial" w:eastAsia="Arial" w:cs="Arial"/>
+          <w:sz w:val="22"/>
+          <w:szCs w:val="22"/>
+          <w:highlight w:val="none"/>
+          <w:rtl w:val="0"/>
+        </w:rPr>
+      </w:r>
+    </w:p>
+    <w:p>
+      <w:pPr>
+        <w:pStyle w:val="1237"/>
+        <w:numPr>
+          <w:ilvl w:val="0"/>
+          <w:numId w:val="61"/>
+        </w:numPr>
+        <w:pBdr/>
+        <w:spacing w:after="2" w:line="358" w:lineRule="auto"/>
+        <w:ind w:right="211"/>
+        <w:jc w:val="left"/>
+        <w:rPr>
+          <w:rFonts w:ascii="Arial" w:hAnsi="Arial" w:eastAsia="Arial" w:cs="Arial"/>
+          <w:sz w:val="22"/>
+          <w:szCs w:val="22"/>
+          <w:highlight w:val="none"/>
+        </w:rPr>
+      </w:pPr>
+      <w:r>
+        <w:rPr>
+          <w:rFonts w:ascii="Arial" w:hAnsi="Arial" w:eastAsia="Arial" w:cs="Arial"/>
+          <w:sz w:val="22"/>
+          <w:szCs w:val="22"/>
+          <w:highlight w:val="none"/>
+          <w:rtl w:val="0"/>
+        </w:rPr>
+        <w:t xml:space="preserve">Repositorio Sucursales-backend</w:t>
+      </w:r>
+      <w:r>
+        <w:rPr>
+          <w:rFonts w:ascii="Arial" w:hAnsi="Arial" w:eastAsia="Arial" w:cs="Arial"/>
+          <w:sz w:val="22"/>
+          <w:szCs w:val="22"/>
+          <w:highlight w:val="none"/>
+          <w:rtl w:val="0"/>
+        </w:rPr>
+      </w:r>
+    </w:p>
+    <w:p>
+      <w:pPr>
+        <w:pStyle w:val="1237"/>
+        <w:numPr>
+          <w:ilvl w:val="0"/>
+          <w:numId w:val="61"/>
+        </w:numPr>
+        <w:pBdr/>
+        <w:spacing w:after="2" w:line="358" w:lineRule="auto"/>
+        <w:ind w:right="211"/>
+        <w:jc w:val="left"/>
+        <w:rPr>
+          <w:rFonts w:ascii="Arial" w:hAnsi="Arial" w:eastAsia="Arial" w:cs="Arial"/>
+          <w:sz w:val="22"/>
+          <w:szCs w:val="22"/>
+          <w:highlight w:val="none"/>
+        </w:rPr>
+      </w:pPr>
+      <w:r>
+        <w:rPr>
+          <w:rFonts w:ascii="Arial" w:hAnsi="Arial" w:eastAsia="Arial" w:cs="Arial"/>
+          <w:sz w:val="22"/>
+          <w:szCs w:val="22"/>
+          <w:highlight w:val="none"/>
+          <w:rtl w:val="0"/>
+        </w:rPr>
+        <w:t xml:space="preserve">Repositorio Interface-Grafica-backend</w:t>
+      </w:r>
+      <w:r>
+        <w:rPr>
+          <w:rFonts w:ascii="Arial" w:hAnsi="Arial" w:eastAsia="Arial" w:cs="Arial"/>
+          <w:sz w:val="22"/>
+          <w:szCs w:val="22"/>
+          <w:highlight w:val="none"/>
+          <w:rtl w:val="0"/>
+        </w:rPr>
+      </w:r>
+    </w:p>
+    <w:p>
+      <w:pPr>
+        <w:pBdr/>
+        <w:spacing w:after="2" w:line="358" w:lineRule="auto"/>
+        <w:ind w:right="211" w:firstLine="0" w:left="720"/>
+        <w:jc w:val="left"/>
+        <w:rPr>
+          <w:rFonts w:ascii="Arial" w:hAnsi="Arial" w:eastAsia="Arial" w:cs="Arial"/>
+          <w:sz w:val="22"/>
+          <w:szCs w:val="22"/>
+          <w:highlight w:val="none"/>
+        </w:rPr>
+      </w:pPr>
+      <w:r>
+        <w:rPr>
+          <w:rFonts w:ascii="Arial" w:hAnsi="Arial" w:eastAsia="Arial" w:cs="Arial"/>
+          <w:sz w:val="22"/>
+          <w:szCs w:val="22"/>
+          <w:highlight w:val="none"/>
+          <w:rtl w:val="0"/>
+        </w:rPr>
+      </w:r>
+      <w:r>
+        <w:rPr>
+          <w:rFonts w:ascii="Arial" w:hAnsi="Arial" w:eastAsia="Arial" w:cs="Arial"/>
+          <w:sz w:val="22"/>
+          <w:szCs w:val="22"/>
+          <w:highlight w:val="none"/>
+          <w:rtl w:val="0"/>
+        </w:rPr>
+      </w:r>
+    </w:p>
+    <w:p>
+      <w:pPr>
+        <w:pBdr/>
+        <w:spacing w:after="2" w:line="358" w:lineRule="auto"/>
+        <w:ind w:right="211" w:firstLine="0" w:left="355"/>
+        <w:jc w:val="left"/>
+        <w:rPr>
+          <w:rFonts w:ascii="Arial" w:hAnsi="Arial" w:eastAsia="Arial" w:cs="Arial"/>
+          <w:sz w:val="22"/>
+          <w:szCs w:val="22"/>
+          <w:highlight w:val="none"/>
+        </w:rPr>
+      </w:pPr>
+      <w:r>
+        <w:rPr>
+          <w:rFonts w:ascii="Arial" w:hAnsi="Arial" w:eastAsia="Arial" w:cs="Arial"/>
+          <w:sz w:val="22"/>
+          <w:szCs w:val="22"/>
+          <w:highlight w:val="none"/>
+          <w:rtl w:val="0"/>
+        </w:rPr>
+        <w:t xml:space="preserve">La Base de datos se manejara a en PostgreSQL</w:t>
+      </w:r>
+      <w:r>
+        <w:rPr>
+          <w:rFonts w:ascii="Arial" w:hAnsi="Arial" w:eastAsia="Arial" w:cs="Arial"/>
+          <w:sz w:val="22"/>
+          <w:szCs w:val="22"/>
+          <w:highlight w:val="none"/>
+          <w:rtl w:val="0"/>
+        </w:rPr>
+      </w:r>
+      <w:r>
+        <w:rPr>
+          <w:rFonts w:ascii="Arial" w:hAnsi="Arial" w:eastAsia="Arial" w:cs="Arial"/>
+          <w:sz w:val="22"/>
+          <w:szCs w:val="22"/>
+          <w:highlight w:val="none"/>
+          <w:rtl w:val="0"/>
+        </w:rPr>
+      </w:r>
+    </w:p>
+    <w:p>
+      <w:pPr>
+        <w:pBdr/>
+        <w:spacing w:after="2" w:line="358" w:lineRule="auto"/>
+        <w:ind w:right="211" w:firstLine="0" w:left="355"/>
+        <w:jc w:val="left"/>
+        <w:rPr>
+          <w:rFonts w:ascii="Arial" w:hAnsi="Arial" w:eastAsia="Arial" w:cs="Arial"/>
+          <w:sz w:val="22"/>
+          <w:szCs w:val="22"/>
+          <w:highlight w:val="none"/>
+        </w:rPr>
+      </w:pPr>
+      <w:r>
+        <w:rPr>
+          <w:rFonts w:ascii="Arial" w:hAnsi="Arial" w:eastAsia="Arial" w:cs="Arial"/>
+          <w:sz w:val="22"/>
+          <w:szCs w:val="22"/>
+          <w:highlight w:val="none"/>
+        </w:rPr>
+      </w:r>
+      <w:r>
+        <w:rPr>
+          <w:rFonts w:ascii="Arial" w:hAnsi="Arial" w:eastAsia="Arial" w:cs="Arial"/>
+          <w:sz w:val="22"/>
+          <w:szCs w:val="22"/>
+          <w:highlight w:val="none"/>
+        </w:rPr>
+      </w:r>
+    </w:p>
+    <w:p>
+      <w:pPr>
+        <w:pBdr/>
+        <w:spacing w:after="2" w:line="358" w:lineRule="auto"/>
+        <w:ind w:right="211" w:firstLine="0" w:left="355"/>
+        <w:jc w:val="left"/>
+        <w:rPr>
+          <w:rFonts w:ascii="Arial" w:hAnsi="Arial" w:eastAsia="Arial" w:cs="Arial"/>
+          <w:sz w:val="22"/>
+          <w:szCs w:val="22"/>
+          <w:highlight w:val="none"/>
+        </w:rPr>
+      </w:pPr>
+      <w:r>
+        <w:rPr>
+          <w:rFonts w:ascii="Arial" w:hAnsi="Arial" w:eastAsia="Arial" w:cs="Arial"/>
+          <w:sz w:val="22"/>
+          <w:szCs w:val="22"/>
+          <w:highlight w:val="none"/>
+          <w:rtl w:val="0"/>
+        </w:rPr>
+        <w:t xml:space="preserve">Los repositorios al igual que la base de datos se getionar</w:t>
+      </w:r>
+      <w:r>
+        <w:rPr>
+          <w:rFonts w:ascii="Arial" w:hAnsi="Arial" w:eastAsia="Arial" w:cs="Arial"/>
+          <w:sz w:val="22"/>
+          <w:szCs w:val="22"/>
+          <w:highlight w:val="none"/>
+          <w:rtl w:val="0"/>
+        </w:rPr>
+        <w:t xml:space="preserve">an a traves de contenedores. </w:t>
+      </w:r>
+      <w:r>
+        <w:rPr>
+          <w:rFonts w:ascii="Arial" w:hAnsi="Arial" w:eastAsia="Arial" w:cs="Arial"/>
+          <w:sz w:val="22"/>
+          <w:szCs w:val="22"/>
+          <w:highlight w:val="none"/>
+          <w:rtl w:val="0"/>
+        </w:rPr>
+      </w:r>
+    </w:p>
+    <w:p>
+      <w:pPr>
+        <w:pBdr/>
+        <w:spacing w:after="2" w:line="358" w:lineRule="auto"/>
+        <w:ind w:right="211" w:firstLine="0" w:left="355"/>
+        <w:jc w:val="left"/>
+        <w:rPr/>
+      </w:pPr>
+      <w:r>
+        <w:rPr>
+          <w:rFonts w:ascii="Arial" w:hAnsi="Arial" w:eastAsia="Arial" w:cs="Arial"/>
+          <w:sz w:val="22"/>
+          <w:szCs w:val="22"/>
+          <w:highlight w:val="none"/>
+          <w:rtl w:val="0"/>
+        </w:rPr>
+      </w:r>
+      <w:r>
+        <w:rPr>
+          <w:rFonts w:ascii="Arial" w:hAnsi="Arial" w:eastAsia="Arial" w:cs="Arial"/>
+          <w:sz w:val="22"/>
+          <w:szCs w:val="22"/>
+          <w:highlight w:val="none"/>
+          <w:rtl w:val="0"/>
+        </w:rPr>
+      </w:r>
     </w:p>
     <w:p>
       <w:pPr>
@@ -11254,7 +11690,7 @@
           <w:szCs w:val="22"/>
           <w:rtl w:val="0"/>
         </w:rPr>
-        <w:t xml:space="preserve">Development Team: Luis Felipe Cadavid, Mauricio Uribe, Sharid Madrid, Diego Herrera, Johan Ramírez, Paula Rojas</w:t>
+        <w:t xml:space="preserve">Development Team: Luis Felipe Cadavid, Anderson , Sharid Madrid, Diego Herrera, Johan Ramírez, Estiven</w:t>
       </w:r>
       <w:r>
         <w:rPr>
@@ -11333,7 +11769,7 @@
           <w:szCs w:val="22"/>
           <w:rtl w:val="0"/>
         </w:rPr>
-        <w:t xml:space="preserve">El equipo se reunirá cada sábado a las 10:30am para la planificación, las revisiones y la retrospectiva de los Sprints. </w:t>
+        <w:t xml:space="preserve">El equipo se reunirá cada sábado a las 9:30am para la planificación, las revisiones y la retrospectiva de los Sprints. </w:t>
       </w:r>
       <w:r>
         <w:rPr>
@@ -11561,7 +11997,7 @@
         <w:pStyle w:val="1398"/>
         <w:numPr>
           <w:ilvl w:val="0"/>
-          <w:numId w:val="28"/>
+          <w:numId w:val="13"/>
         </w:numPr>
         <w:pBdr/>
         <w:spacing/>
@@ -11599,6 +12035,36 @@
           <w:szCs w:val="28"/>
         </w:rPr>
       </w:r>
+    </w:p>
+    <w:p>
+      <w:pPr>
+        <w:pBdr/>
+        <w:spacing/>
+        <w:ind/>
+        <w:rPr/>
+      </w:pPr>
+      <w:r/>
+      <w:r/>
+    </w:p>
+    <w:p>
+      <w:pPr>
+        <w:pBdr/>
+        <w:spacing/>
+        <w:ind/>
+        <w:rPr/>
+      </w:pPr>
+      <w:r/>
+      <w:r/>
+    </w:p>
+    <w:p>
+      <w:pPr>
+        <w:pBdr/>
+        <w:spacing/>
+        <w:ind/>
+        <w:rPr/>
+      </w:pPr>
+      <w:r/>
+      <w:r/>
     </w:p>
     <w:p>
       <w:pPr>
@@ -12198,7 +12664,7 @@
         <w:pStyle w:val="1399"/>
         <w:numPr>
           <w:ilvl w:val="1"/>
-          <w:numId w:val="28"/>
+          <w:numId w:val="13"/>
         </w:numPr>
         <w:pBdr/>
         <w:spacing/>
@@ -12237,7 +12703,7 @@
               <wp:anchor xmlns:wp="http://schemas.openxmlformats.org/drawingml/2006/wordprocessingDrawing" xmlns:wp14="http://schemas.microsoft.com/office/word/2010/wordprocessingDrawing" distT="0" distB="0" distL="115200" distR="115200" simplePos="0" relativeHeight="8192" behindDoc="0" locked="0" layoutInCell="1" allowOverlap="1">
                 <wp:simplePos x="0" y="0"/>
                 <wp:positionH relativeFrom="column">
-                  <wp:posOffset>-6350</wp:posOffset>
+                  <wp:posOffset>0</wp:posOffset>
                 </wp:positionH>
                 <wp:positionV relativeFrom="paragraph">
                   <wp:posOffset>0</wp:posOffset>
@@ -12306,7 +12772,7 @@
                 <v:path o:extrusionok="f" gradientshapeok="t" o:connecttype="rect"/>
                 <o:lock v:ext="edit" aspectratio="t"/>
               </v:shapetype>
-              <v:shape id="_x0000_i41" o:spid="_x0000_s41" type="#_x0000_t75" style="position:absolute;z-index:8192;o:allowoverlap:true;o:allowincell:true;mso-position-horizontal-relative:text;margin-left:-0.50pt;mso-position-horizontal:absolute;mso-position-vertical-relative:text;margin-top:0.00pt;mso-position-vertical:absolute;width:429.78pt;height:575.38pt;mso-wrap-distance-left:9.07pt;mso-wrap-distance-top:0.00pt;mso-wrap-distance-right:9.07pt;mso-wrap-distance-bottom:0.00pt;z-index:1;" wrapcoords="0 0 100000 0 100000 100000 0 100000" stroked="false">
+              <v:shape id="_x0000_i41" o:spid="_x0000_s41" type="#_x0000_t75" style="position:absolute;z-index:8192;o:allowoverlap:true;o:allowincell:true;mso-position-horizontal-relative:text;margin-left:0.00pt;mso-position-horizontal:absolute;mso-position-vertical-relative:text;margin-top:0.00pt;mso-position-vertical:absolute;width:429.78pt;height:575.38pt;mso-wrap-distance-left:9.07pt;mso-wrap-distance-top:0.00pt;mso-wrap-distance-right:9.07pt;mso-wrap-distance-bottom:0.00pt;z-index:1;" wrapcoords="0 0 100000 0 100000 100000 0 100000" stroked="false">
                 <w10:wrap type="tight"/>
                 <v:imagedata r:id="rId17" o:title=""/>
                 <o:lock v:ext="edit" rotation="t"/>
@@ -12319,63 +12785,6 @@
     </w:p>
     <w:p>
       <w:pPr>
-        <w:pStyle w:val="1398"/>
-        <w:numPr>
-          <w:ilvl w:val="0"/>
-          <w:numId w:val="27"/>
-        </w:numPr>
-        <w:pBdr/>
-        <w:spacing w:line="283" w:lineRule="exact"/>
-        <w:ind w:hanging="360" w:left="370"/>
-        <w:contextualSpacing w:val="false"/>
-        <w:rPr>
-          <w:sz w:val="28"/>
-          <w:szCs w:val="28"/>
-        </w:rPr>
-      </w:pPr>
-      <w:r/>
-      <w:bookmarkStart w:id="40" w:name="_Toc23"/>
-      <w:r>
-        <w:rPr>
-          <w:sz w:val="28"/>
-          <w:szCs w:val="28"/>
-          <w:rtl w:val="0"/>
-        </w:rPr>
-        <w:t xml:space="preserve">DIAGRAMA ENTIDAD RELACI</w:t>
-      </w:r>
-      <w:r>
-        <w:rPr>
-          <w:sz w:val="28"/>
-          <w:szCs w:val="28"/>
-          <w:rtl w:val="0"/>
-        </w:rPr>
-        <w:t xml:space="preserve">ÓN</w:t>
-      </w:r>
-      <w:r>
-        <w:rPr>
-          <w:sz w:val="28"/>
-          <w:szCs w:val="28"/>
-          <w:rtl w:val="0"/>
-        </w:rPr>
-        <w:t xml:space="preserve"> </w:t>
-      </w:r>
-      <w:r>
-        <w:rPr>
-          <w:sz w:val="28"/>
-          <w:szCs w:val="28"/>
-        </w:rPr>
-      </w:r>
-      <w:bookmarkEnd w:id="40"/>
-      <w:r/>
-      <w:r>
-        <w:rPr>
-          <w:sz w:val="28"/>
-          <w:szCs w:val="28"/>
-        </w:rPr>
-      </w:r>
-    </w:p>
-    <w:p>
-      <w:pPr>
         <w:pBdr/>
         <w:spacing w:after="62" w:line="259" w:lineRule="auto"/>
         <w:ind w:right="1831" w:firstLine="0" w:left="0"/>
@@ -12408,42 +12817,10 @@
     </w:p>
     <w:p>
       <w:pPr>
-        <w:pBdr/>
-        <w:spacing w:after="62" w:line="259" w:lineRule="auto"/>
-        <w:ind w:right="1831" w:firstLine="0" w:left="0"/>
-        <w:jc w:val="right"/>
-        <w:rPr>
-          <w:rFonts w:ascii="Arial" w:hAnsi="Arial" w:eastAsia="Arial" w:cs="Arial"/>
-          <w:sz w:val="22"/>
-          <w:szCs w:val="22"/>
-        </w:rPr>
-      </w:pPr>
-      <w:r>
-        <w:rPr>
-          <w:rtl w:val="0"/>
-        </w:rPr>
-      </w:r>
-      <w:r>
-        <w:rPr>
-          <w:rFonts w:ascii="Arial" w:hAnsi="Arial" w:eastAsia="Arial" w:cs="Arial"/>
-          <w:sz w:val="22"/>
-          <w:szCs w:val="22"/>
-        </w:rPr>
-      </w:r>
-      <w:r>
-        <w:rPr>
-          <w:rFonts w:ascii="Arial" w:hAnsi="Arial" w:eastAsia="Arial" w:cs="Arial"/>
-          <w:sz w:val="22"/>
-          <w:szCs w:val="22"/>
-        </w:rPr>
-      </w:r>
-    </w:p>
-    <w:p>
-      <w:pPr>
         <w:pStyle w:val="1399"/>
         <w:numPr>
           <w:ilvl w:val="1"/>
-          <w:numId w:val="28"/>
+          <w:numId w:val="13"/>
         </w:numPr>
         <w:pBdr/>
         <w:spacing/>
@@ -12896,7 +13273,7 @@
         <w:pStyle w:val="1399"/>
         <w:numPr>
           <w:ilvl w:val="1"/>
-          <w:numId w:val="28"/>
+          <w:numId w:val="13"/>
         </w:numPr>
         <w:pBdr/>
         <w:spacing/>
@@ -13249,7 +13626,7 @@
         <w:pStyle w:val="1399"/>
         <w:numPr>
           <w:ilvl w:val="1"/>
-          <w:numId w:val="28"/>
+          <w:numId w:val="13"/>
         </w:numPr>
         <w:pBdr/>
         <w:spacing/>
@@ -13430,24 +13807,47 @@
     </w:p>
     <w:p>
       <w:pPr>
-        <w:pBdr/>
-        <w:spacing/>
-        <w:ind w:firstLine="0" w:left="0"/>
-        <w:rPr>
-          <w:highlight w:val="none"/>
-        </w:rPr>
-      </w:pPr>
-      <w:r>
-        <w:t xml:space="preserve">11. Repositorios</w:t>
-      </w:r>
-      <w:r>
-        <w:rPr>
-          <w:highlight w:val="none"/>
-        </w:rPr>
-      </w:r>
-      <w:r>
-        <w:rPr>
-          <w:highlight w:val="none"/>
+        <w:pStyle w:val="1398"/>
+        <w:numPr>
+          <w:ilvl w:val="0"/>
+          <w:numId w:val="62"/>
+        </w:numPr>
+        <w:pBdr/>
+        <w:spacing w:line="283" w:lineRule="exact"/>
+        <w:ind w:hanging="360" w:left="370"/>
+        <w:contextualSpacing w:val="false"/>
+        <w:rPr>
+          <w:sz w:val="28"/>
+          <w:szCs w:val="28"/>
+        </w:rPr>
+      </w:pPr>
+      <w:r/>
+      <w:bookmarkStart w:id="40" w:name="_Toc23"/>
+      <w:r>
+        <w:rPr>
+          <w:sz w:val="28"/>
+          <w:szCs w:val="28"/>
+          <w:rtl w:val="0"/>
+        </w:rPr>
+        <w:t xml:space="preserve"> REPOSITORIOS </w:t>
+      </w:r>
+      <w:r>
+        <w:rPr>
+          <w:sz w:val="28"/>
+          <w:szCs w:val="28"/>
+        </w:rPr>
+      </w:r>
+      <w:bookmarkEnd w:id="40"/>
+      <w:r>
+        <w:rPr>
+          <w:sz w:val="28"/>
+          <w:szCs w:val="28"/>
+        </w:rPr>
+      </w:r>
+      <w:r>
+        <w:rPr>
+          <w:sz w:val="28"/>
+          <w:szCs w:val="28"/>
         </w:rPr>
       </w:r>
     </w:p>
@@ -13460,11 +13860,7 @@
           <w:highlight w:val="none"/>
         </w:rPr>
       </w:pPr>
-      <w:r>
-        <w:rPr>
-          <w:highlight w:val="none"/>
-        </w:rPr>
-      </w:r>
+      <w:r/>
       <w:r>
         <w:rPr>
           <w:highlight w:val="none"/>
@@ -13484,13 +13880,6 @@
         <w:rPr>
           <w:highlight w:val="none"/>
         </w:rPr>
-        <w:t xml:space="preserve">11.1. Repositorio Documentaci</w:t>
-      </w:r>
-      <w:r>
-        <w:rPr>
-          <w:highlight w:val="none"/>
-        </w:rPr>
-        <w:t xml:space="preserve">ón</w:t>
       </w:r>
       <w:r>
         <w:rPr>
@@ -13500,9 +13889,15 @@
     </w:p>
     <w:p>
       <w:pPr>
-        <w:pBdr/>
-        <w:spacing/>
-        <w:ind w:firstLine="0" w:left="0"/>
+        <w:pStyle w:val="1237"/>
+        <w:keepLines w:val="true"/>
+        <w:numPr>
+          <w:ilvl w:val="0"/>
+          <w:numId w:val="64"/>
+        </w:numPr>
+        <w:pBdr/>
+        <w:spacing/>
+        <w:ind/>
         <w:rPr>
           <w:highlight w:val="none"/>
         </w:rPr>
@@ -13511,6 +13906,13 @@
         <w:rPr>
           <w:highlight w:val="none"/>
         </w:rPr>
+        <w:t xml:space="preserve">Repositorio Documentaci</w:t>
+      </w:r>
+      <w:r>
+        <w:rPr>
+          <w:highlight w:val="none"/>
+        </w:rPr>
+        <w:t xml:space="preserve">ón</w:t>
       </w:r>
       <w:r>
         <w:rPr>
@@ -13522,7 +13924,7 @@
       <w:pPr>
         <w:pBdr/>
         <w:spacing/>
-        <w:ind w:firstLine="0" w:left="0"/>
+        <w:ind w:firstLine="720" w:left="0"/>
         <w:rPr>
           <w:highlight w:val="none"/>
         </w:rPr>
@@ -13532,6 +13934,32 @@
           <w:highlight w:val="none"/>
         </w:rPr>
       </w:r>
+      <w:r>
+        <w:rPr>
+          <w:highlight w:val="none"/>
+        </w:rPr>
+      </w:r>
+      <w:hyperlink r:id="rId21" w:tooltip="https://github.com/efsiul/documentation-IDMO" w:history="1">
+        <w:r>
+          <w:rPr>
+            <w:rStyle w:val="1378"/>
+            <w:highlight w:val="none"/>
+          </w:rPr>
+          <w:t xml:space="preserve">https://github.com/efsiul/documentation-IDMO</w:t>
+        </w:r>
+        <w:r>
+          <w:rPr>
+            <w:rStyle w:val="1378"/>
+            <w:highlight w:val="none"/>
+          </w:rPr>
+        </w:r>
+        <w:r>
+          <w:rPr>
+            <w:rStyle w:val="1378"/>
+            <w:highlight w:val="none"/>
+          </w:rPr>
+        </w:r>
+      </w:hyperlink>
       <w:r>
         <w:rPr>
           <w:highlight w:val="none"/>
@@ -13551,7 +13979,6 @@
         <w:rPr>
           <w:highlight w:val="none"/>
         </w:rPr>
-        <w:t xml:space="preserve">11.2. Repositorio Backend</w:t>
       </w:r>
       <w:r>
         <w:rPr>
@@ -13561,9 +13988,15 @@
     </w:p>
     <w:p>
       <w:pPr>
-        <w:pBdr/>
-        <w:spacing/>
-        <w:ind w:firstLine="0" w:left="0"/>
+        <w:pStyle w:val="1237"/>
+        <w:keepLines w:val="true"/>
+        <w:numPr>
+          <w:ilvl w:val="0"/>
+          <w:numId w:val="65"/>
+        </w:numPr>
+        <w:pBdr/>
+        <w:spacing/>
+        <w:ind/>
         <w:rPr>
           <w:highlight w:val="none"/>
         </w:rPr>
@@ -13572,6 +14005,7 @@
         <w:rPr>
           <w:highlight w:val="none"/>
         </w:rPr>
+        <w:t xml:space="preserve">Repositorio Backend</w:t>
       </w:r>
       <w:r>
         <w:rPr>
@@ -13581,6 +14015,79 @@
     </w:p>
     <w:p>
       <w:pPr>
+        <w:pStyle w:val="1237"/>
+        <w:keepLines w:val="true"/>
+        <w:numPr>
+          <w:ilvl w:val="0"/>
+          <w:numId w:val="66"/>
+        </w:numPr>
+        <w:pBdr/>
+        <w:spacing/>
+        <w:ind/>
+        <w:rPr>
+          <w:highlight w:val="none"/>
+        </w:rPr>
+      </w:pPr>
+      <w:r>
+        <w:rPr>
+          <w:highlight w:val="none"/>
+        </w:rPr>
+        <w:t xml:space="preserve">Repositorio idmo_user_permission</w:t>
+      </w:r>
+      <w:r>
+        <w:rPr>
+          <w:highlight w:val="none"/>
+        </w:rPr>
+      </w:r>
+    </w:p>
+    <w:p>
+      <w:pPr>
+        <w:pBdr/>
+        <w:spacing/>
+        <w:ind w:firstLine="720" w:left="0"/>
+        <w:rPr>
+          <w:highlight w:val="none"/>
+        </w:rPr>
+      </w:pPr>
+      <w:r>
+        <w:rPr>
+          <w:highlight w:val="none"/>
+        </w:rPr>
+      </w:r>
+      <w:r>
+        <w:rPr>
+          <w:highlight w:val="none"/>
+        </w:rPr>
+      </w:r>
+      <w:hyperlink r:id="rId22" w:tooltip="https://github.com/efsiul/idmo_user_permission" w:history="1">
+        <w:r>
+          <w:rPr>
+            <w:rStyle w:val="1378"/>
+            <w:highlight w:val="none"/>
+          </w:rPr>
+          <w:t xml:space="preserve">https://github.com/efsiul/idmo_user_permission</w:t>
+        </w:r>
+        <w:r>
+          <w:rPr>
+            <w:rStyle w:val="1378"/>
+            <w:highlight w:val="none"/>
+          </w:rPr>
+        </w:r>
+        <w:r>
+          <w:rPr>
+            <w:rStyle w:val="1378"/>
+            <w:highlight w:val="none"/>
+          </w:rPr>
+        </w:r>
+      </w:hyperlink>
+      <w:r>
+        <w:rPr>
+          <w:highlight w:val="none"/>
+        </w:rPr>
+      </w:r>
+    </w:p>
+    <w:p>
+      <w:pPr>
         <w:pBdr/>
         <w:spacing/>
         <w:ind w:firstLine="0" w:left="0"/>
@@ -13592,7 +14099,426 @@
         <w:rPr>
           <w:highlight w:val="none"/>
         </w:rPr>
-        <w:t xml:space="preserve">11.2. Repositorio Frontend</w:t>
+      </w:r>
+      <w:r>
+        <w:rPr>
+          <w:highlight w:val="none"/>
+        </w:rPr>
+      </w:r>
+    </w:p>
+    <w:p>
+      <w:pPr>
+        <w:pStyle w:val="1237"/>
+        <w:keepLines w:val="true"/>
+        <w:numPr>
+          <w:ilvl w:val="0"/>
+          <w:numId w:val="67"/>
+        </w:numPr>
+        <w:pBdr/>
+        <w:spacing/>
+        <w:ind/>
+        <w:rPr>
+          <w:highlight w:val="none"/>
+        </w:rPr>
+      </w:pPr>
+      <w:r>
+        <w:rPr>
+          <w:highlight w:val="none"/>
+        </w:rPr>
+        <w:t xml:space="preserve">Repositorio idmo_inventary</w:t>
+      </w:r>
+      <w:r>
+        <w:rPr>
+          <w:highlight w:val="none"/>
+        </w:rPr>
+      </w:r>
+      <w:r>
+        <w:rPr>
+          <w:highlight w:val="none"/>
+        </w:rPr>
+      </w:r>
+    </w:p>
+    <w:p>
+      <w:pPr>
+        <w:keepLines w:val="true"/>
+        <w:pBdr/>
+        <w:spacing/>
+        <w:ind w:firstLine="0" w:left="699"/>
+        <w:rPr>
+          <w:highlight w:val="none"/>
+        </w:rPr>
+      </w:pPr>
+      <w:r>
+        <w:rPr>
+          <w:highlight w:val="none"/>
+        </w:rPr>
+      </w:r>
+      <w:r>
+        <w:rPr>
+          <w:highlight w:val="none"/>
+        </w:rPr>
+      </w:r>
+      <w:hyperlink r:id="rId23" w:tooltip="https://github.com/efsiul/idmo_inventary" w:history="1">
+        <w:r>
+          <w:rPr>
+            <w:rStyle w:val="1378"/>
+            <w:highlight w:val="none"/>
+          </w:rPr>
+          <w:t xml:space="preserve">https://github.com/efsiul/idmo_inventary</w:t>
+        </w:r>
+        <w:r>
+          <w:rPr>
+            <w:rStyle w:val="1378"/>
+            <w:highlight w:val="none"/>
+          </w:rPr>
+        </w:r>
+        <w:r>
+          <w:rPr>
+            <w:rStyle w:val="1378"/>
+            <w:highlight w:val="none"/>
+          </w:rPr>
+        </w:r>
+      </w:hyperlink>
+      <w:r>
+        <w:rPr>
+          <w:highlight w:val="none"/>
+        </w:rPr>
+      </w:r>
+    </w:p>
+    <w:p>
+      <w:pPr>
+        <w:keepLines w:val="true"/>
+        <w:pBdr/>
+        <w:spacing/>
+        <w:ind w:firstLine="0" w:left="699"/>
+        <w:rPr>
+          <w:highlight w:val="none"/>
+        </w:rPr>
+      </w:pPr>
+      <w:r>
+        <w:rPr>
+          <w:highlight w:val="none"/>
+        </w:rPr>
+        <w:t xml:space="preserve"> </w:t>
+      </w:r>
+      <w:r>
+        <w:rPr>
+          <w:highlight w:val="none"/>
+        </w:rPr>
+      </w:r>
+    </w:p>
+    <w:p>
+      <w:pPr>
+        <w:pStyle w:val="1237"/>
+        <w:keepLines w:val="true"/>
+        <w:numPr>
+          <w:ilvl w:val="0"/>
+          <w:numId w:val="68"/>
+        </w:numPr>
+        <w:pBdr/>
+        <w:spacing/>
+        <w:ind/>
+        <w:rPr>
+          <w:highlight w:val="none"/>
+        </w:rPr>
+      </w:pPr>
+      <w:r>
+        <w:rPr>
+          <w:highlight w:val="none"/>
+        </w:rPr>
+        <w:t xml:space="preserve">Repositorio idmo_supplier</w:t>
+      </w:r>
+      <w:r>
+        <w:rPr>
+          <w:highlight w:val="none"/>
+        </w:rPr>
+      </w:r>
+    </w:p>
+    <w:p>
+      <w:pPr>
+        <w:keepLines w:val="true"/>
+        <w:pBdr/>
+        <w:spacing/>
+        <w:ind w:firstLine="0" w:left="699"/>
+        <w:rPr>
+          <w:highlight w:val="none"/>
+        </w:rPr>
+      </w:pPr>
+      <w:r>
+        <w:rPr>
+          <w:highlight w:val="none"/>
+        </w:rPr>
+      </w:r>
+      <w:r>
+        <w:rPr>
+          <w:highlight w:val="none"/>
+        </w:rPr>
+      </w:r>
+      <w:hyperlink r:id="rId24" w:tooltip="https://github.com/efsiul/idmo_supplier" w:history="1">
+        <w:r>
+          <w:rPr>
+            <w:rStyle w:val="1378"/>
+            <w:highlight w:val="none"/>
+          </w:rPr>
+          <w:t xml:space="preserve">https://github.com/efsiul/idmo_supplier</w:t>
+        </w:r>
+        <w:r>
+          <w:rPr>
+            <w:rStyle w:val="1378"/>
+            <w:highlight w:val="none"/>
+          </w:rPr>
+        </w:r>
+        <w:r>
+          <w:rPr>
+            <w:rStyle w:val="1378"/>
+            <w:highlight w:val="none"/>
+          </w:rPr>
+        </w:r>
+      </w:hyperlink>
+      <w:r>
+        <w:rPr>
+          <w:highlight w:val="none"/>
+        </w:rPr>
+      </w:r>
+    </w:p>
+    <w:p>
+      <w:pPr>
+        <w:keepLines w:val="true"/>
+        <w:pBdr/>
+        <w:spacing/>
+        <w:ind w:firstLine="0" w:left="699"/>
+        <w:rPr>
+          <w:highlight w:val="none"/>
+        </w:rPr>
+      </w:pPr>
+      <w:r>
+        <w:rPr>
+          <w:highlight w:val="none"/>
+        </w:rPr>
+      </w:r>
+      <w:r>
+        <w:rPr>
+          <w:highlight w:val="none"/>
+        </w:rPr>
+      </w:r>
+    </w:p>
+    <w:p>
+      <w:pPr>
+        <w:pStyle w:val="1237"/>
+        <w:keepLines w:val="true"/>
+        <w:numPr>
+          <w:ilvl w:val="0"/>
+          <w:numId w:val="69"/>
+        </w:numPr>
+        <w:pBdr/>
+        <w:spacing/>
+        <w:ind/>
+        <w:rPr>
+          <w:highlight w:val="none"/>
+        </w:rPr>
+      </w:pPr>
+      <w:r>
+        <w:rPr>
+          <w:highlight w:val="none"/>
+        </w:rPr>
+        <w:t xml:space="preserve">Repositorio idmo_branch</w:t>
+      </w:r>
+      <w:r>
+        <w:rPr>
+          <w:highlight w:val="none"/>
+        </w:rPr>
+      </w:r>
+    </w:p>
+    <w:p>
+      <w:pPr>
+        <w:keepLines w:val="true"/>
+        <w:pBdr/>
+        <w:spacing/>
+        <w:ind w:firstLine="0"/>
+        <w:rPr>
+          <w:highlight w:val="none"/>
+        </w:rPr>
+      </w:pPr>
+      <w:r>
+        <w:rPr>
+          <w:highlight w:val="none"/>
+        </w:rPr>
+        <w:tab/>
+      </w:r>
+      <w:r>
+        <w:rPr>
+          <w:highlight w:val="none"/>
+        </w:rPr>
+      </w:r>
+      <w:hyperlink r:id="rId25" w:tooltip="https://github.com/efsiul/idmo_branch" w:history="1">
+        <w:r>
+          <w:rPr>
+            <w:rStyle w:val="1378"/>
+            <w:highlight w:val="none"/>
+          </w:rPr>
+          <w:t xml:space="preserve">https://github.com/efsiul/idmo_branch</w:t>
+        </w:r>
+        <w:r>
+          <w:rPr>
+            <w:rStyle w:val="1378"/>
+            <w:highlight w:val="none"/>
+          </w:rPr>
+        </w:r>
+        <w:r>
+          <w:rPr>
+            <w:rStyle w:val="1378"/>
+            <w:highlight w:val="none"/>
+          </w:rPr>
+        </w:r>
+      </w:hyperlink>
+      <w:r>
+        <w:rPr>
+          <w:highlight w:val="none"/>
+        </w:rPr>
+      </w:r>
+    </w:p>
+    <w:p>
+      <w:pPr>
+        <w:keepLines w:val="true"/>
+        <w:pBdr/>
+        <w:spacing/>
+        <w:ind w:firstLine="0"/>
+        <w:rPr>
+          <w:highlight w:val="none"/>
+        </w:rPr>
+      </w:pPr>
+      <w:r>
+        <w:rPr>
+          <w:highlight w:val="none"/>
+        </w:rPr>
+      </w:r>
+      <w:r>
+        <w:rPr>
+          <w:highlight w:val="none"/>
+        </w:rPr>
+      </w:r>
+    </w:p>
+    <w:p>
+      <w:pPr>
+        <w:pStyle w:val="1237"/>
+        <w:keepLines w:val="true"/>
+        <w:numPr>
+          <w:ilvl w:val="0"/>
+          <w:numId w:val="70"/>
+        </w:numPr>
+        <w:pBdr/>
+        <w:spacing/>
+        <w:ind/>
+        <w:rPr>
+          <w:highlight w:val="none"/>
+        </w:rPr>
+      </w:pPr>
+      <w:r>
+        <w:rPr>
+          <w:highlight w:val="none"/>
+        </w:rPr>
+        <w:t xml:space="preserve">Repositorio </w:t>
+      </w:r>
+      <w:r>
+        <w:rPr>
+          <w:highlight w:val="none"/>
+        </w:rPr>
+        <w:t xml:space="preserve">Frontend</w:t>
+      </w:r>
+      <w:r/>
+      <w:r>
+        <w:rPr>
+          <w:highlight w:val="none"/>
+        </w:rPr>
+      </w:r>
+      <w:r>
+        <w:rPr>
+          <w:highlight w:val="none"/>
+        </w:rPr>
+      </w:r>
+    </w:p>
+    <w:p>
+      <w:pPr>
+        <w:keepLines w:val="true"/>
+        <w:pBdr/>
+        <w:spacing/>
+        <w:ind w:firstLine="0" w:left="699"/>
+        <w:rPr>
+          <w:highlight w:val="none"/>
+        </w:rPr>
+      </w:pPr>
+      <w:r>
+        <w:rPr>
+          <w:highlight w:val="none"/>
+        </w:rPr>
+      </w:r>
+      <w:r>
+        <w:rPr>
+          <w:highlight w:val="none"/>
+        </w:rPr>
+      </w:r>
+      <w:hyperlink r:id="rId26" w:tooltip="https://github.com/efsiul/idmo-frontend" w:history="1">
+        <w:r>
+          <w:rPr>
+            <w:rStyle w:val="1378"/>
+            <w:highlight w:val="none"/>
+          </w:rPr>
+          <w:t xml:space="preserve">https://github.com/efsiul/idmo-frontend</w:t>
+        </w:r>
+        <w:r>
+          <w:rPr>
+            <w:rStyle w:val="1378"/>
+            <w:highlight w:val="none"/>
+          </w:rPr>
+        </w:r>
+        <w:r>
+          <w:rPr>
+            <w:rStyle w:val="1378"/>
+            <w:highlight w:val="none"/>
+          </w:rPr>
+        </w:r>
+      </w:hyperlink>
+      <w:r>
+        <w:rPr>
+          <w:highlight w:val="none"/>
+        </w:rPr>
+      </w:r>
+    </w:p>
+    <w:p>
+      <w:pPr>
+        <w:keepLines w:val="true"/>
+        <w:pBdr/>
+        <w:spacing/>
+        <w:ind w:firstLine="0" w:left="699"/>
+        <w:rPr>
+          <w:highlight w:val="none"/>
+        </w:rPr>
+      </w:pPr>
+      <w:r>
+        <w:rPr>
+          <w:highlight w:val="none"/>
+        </w:rPr>
+      </w:r>
+      <w:r>
+        <w:rPr>
+          <w:highlight w:val="none"/>
+        </w:rPr>
+      </w:r>
+    </w:p>
+    <w:p>
+      <w:pPr>
+        <w:keepLines w:val="true"/>
+        <w:pBdr/>
+        <w:spacing/>
+        <w:ind/>
+        <w:rPr>
+          <w:highlight w:val="none"/>
+        </w:rPr>
+      </w:pPr>
+      <w:r>
+        <w:rPr>
+          <w:highlight w:val="none"/>
+        </w:rPr>
       </w:r>
       <w:r>
         <w:rPr>
@@ -24729,6 +25655,1453 @@
       <w:suff w:val="tab"/>
     </w:lvl>
   </w:abstractNum>
+  <w:abstractNum w:abstractNumId="59">
+    <w:lvl w:ilvl="0">
+      <w:isLgl w:val="false"/>
+      <w:lvlJc w:val="left"/>
+      <w:lvlText w:val="●"/>
+      <w:numFmt w:val="bullet"/>
+      <w:pPr>
+        <w:pBdr/>
+        <w:spacing/>
+        <w:ind w:hanging="360" w:left="730"/>
+      </w:pPr>
+      <w:rPr>
+        <w:rFonts w:ascii="Noto Sans Symbols" w:hAnsi="Noto Sans Symbols" w:eastAsia="Noto Sans Symbols" w:cs="Noto Sans Symbols"/>
+      </w:rPr>
+      <w:start w:val="1"/>
+      <w:suff w:val="tab"/>
+    </w:lvl>
+    <w:lvl w:ilvl="1">
+      <w:isLgl w:val="false"/>
+      <w:lvlJc w:val="left"/>
+      <w:lvlText w:val="o"/>
+      <w:numFmt w:val="bullet"/>
+      <w:pPr>
+        <w:pBdr/>
+        <w:spacing/>
+        <w:ind w:hanging="360" w:left="1450"/>
+      </w:pPr>
+      <w:rPr>
+        <w:rFonts w:ascii="Courier New" w:hAnsi="Courier New" w:eastAsia="Courier New" w:cs="Courier New"/>
+      </w:rPr>
+      <w:start w:val="1"/>
+      <w:suff w:val="tab"/>
+    </w:lvl>
+    <w:lvl w:ilvl="2">
+      <w:isLgl w:val="false"/>
+      <w:lvlJc w:val="left"/>
+      <w:lvlText w:val="▪"/>
+      <w:numFmt w:val="bullet"/>
+      <w:pPr>
+        <w:pBdr/>
+        <w:spacing/>
+        <w:ind w:hanging="360" w:left="2170"/>
+      </w:pPr>
+      <w:rPr>
+        <w:rFonts w:ascii="Noto Sans Symbols" w:hAnsi="Noto Sans Symbols" w:eastAsia="Noto Sans Symbols" w:cs="Noto Sans Symbols"/>
+      </w:rPr>
+      <w:start w:val="1"/>
+      <w:suff w:val="tab"/>
+    </w:lvl>
+    <w:lvl w:ilvl="3">
+      <w:isLgl w:val="false"/>
+      <w:lvlJc w:val="left"/>
+      <w:lvlText w:val="●"/>
+      <w:numFmt w:val="bullet"/>
+      <w:pPr>
+        <w:pBdr/>
+        <w:spacing/>
+        <w:ind w:hanging="360" w:left="2890"/>
+      </w:pPr>
+      <w:rPr>
+        <w:rFonts w:ascii="Noto Sans Symbols" w:hAnsi="Noto Sans Symbols" w:eastAsia="Noto Sans Symbols" w:cs="Noto Sans Symbols"/>
+      </w:rPr>
+      <w:start w:val="1"/>
+      <w:suff w:val="tab"/>
+    </w:lvl>
+    <w:lvl w:ilvl="4">
+      <w:isLgl w:val="false"/>
+      <w:lvlJc w:val="left"/>
+      <w:lvlText w:val="o"/>
+      <w:numFmt w:val="bullet"/>
+      <w:pPr>
+        <w:pBdr/>
+        <w:spacing/>
+        <w:ind w:hanging="360" w:left="3610"/>
+      </w:pPr>
+      <w:rPr>
+        <w:rFonts w:ascii="Courier New" w:hAnsi="Courier New" w:eastAsia="Courier New" w:cs="Courier New"/>
+      </w:rPr>
+      <w:start w:val="1"/>
+      <w:suff w:val="tab"/>
+    </w:lvl>
+    <w:lvl w:ilvl="5">
+      <w:isLgl w:val="false"/>
+      <w:lvlJc w:val="left"/>
+      <w:lvlText w:val="▪"/>
+      <w:numFmt w:val="bullet"/>
+      <w:pPr>
+        <w:pBdr/>
+        <w:spacing/>
+        <w:ind w:hanging="360" w:left="4330"/>
+      </w:pPr>
+      <w:rPr>
+        <w:rFonts w:ascii="Noto Sans Symbols" w:hAnsi="Noto Sans Symbols" w:eastAsia="Noto Sans Symbols" w:cs="Noto Sans Symbols"/>
+      </w:rPr>
+      <w:start w:val="1"/>
+      <w:suff w:val="tab"/>
+    </w:lvl>
+    <w:lvl w:ilvl="6">
+      <w:isLgl w:val="false"/>
+      <w:lvlJc w:val="left"/>
+      <w:lvlText w:val="●"/>
+      <w:numFmt w:val="bullet"/>
+      <w:pPr>
+        <w:pBdr/>
+        <w:spacing/>
+        <w:ind w:hanging="360" w:left="5050"/>
+      </w:pPr>
+      <w:rPr>
+        <w:rFonts w:ascii="Noto Sans Symbols" w:hAnsi="Noto Sans Symbols" w:eastAsia="Noto Sans Symbols" w:cs="Noto Sans Symbols"/>
+      </w:rPr>
+      <w:start w:val="1"/>
+      <w:suff w:val="tab"/>
+    </w:lvl>
+    <w:lvl w:ilvl="7">
+      <w:isLgl w:val="false"/>
+      <w:lvlJc w:val="left"/>
+      <w:lvlText w:val="o"/>
+      <w:numFmt w:val="bullet"/>
+      <w:pPr>
+        <w:pBdr/>
+        <w:spacing/>
+        <w:ind w:hanging="360" w:left="5770"/>
+      </w:pPr>
+      <w:rPr>
+        <w:rFonts w:ascii="Courier New" w:hAnsi="Courier New" w:eastAsia="Courier New" w:cs="Courier New"/>
+      </w:rPr>
+      <w:start w:val="1"/>
+      <w:suff w:val="tab"/>
+    </w:lvl>
+    <w:lvl w:ilvl="8">
+      <w:isLgl w:val="false"/>
+      <w:lvlJc w:val="left"/>
+      <w:lvlText w:val="▪"/>
+      <w:numFmt w:val="bullet"/>
+      <w:pPr>
+        <w:pBdr/>
+        <w:spacing/>
+        <w:ind w:hanging="360" w:left="6490"/>
+      </w:pPr>
+      <w:rPr>
+        <w:rFonts w:ascii="Noto Sans Symbols" w:hAnsi="Noto Sans Symbols" w:eastAsia="Noto Sans Symbols" w:cs="Noto Sans Symbols"/>
+      </w:rPr>
+      <w:start w:val="1"/>
+      <w:suff w:val="tab"/>
+    </w:lvl>
+  </w:abstractNum>
+  <w:abstractNum w:abstractNumId="60">
+    <w:lvl w:ilvl="0">
+      <w:isLgl w:val="false"/>
+      <w:lvlJc w:val="left"/>
+      <w:lvlText w:val="·"/>
+      <w:numFmt w:val="bullet"/>
+      <w:pPr>
+        <w:pBdr/>
+        <w:spacing/>
+        <w:ind w:hanging="360" w:left="720"/>
+      </w:pPr>
+      <w:rPr>
+        <w:rFonts w:hint="default" w:ascii="Symbol" w:hAnsi="Symbol" w:eastAsia="Symbol" w:cs="Symbol"/>
+      </w:rPr>
+      <w:start w:val="1"/>
+      <w:suff w:val="tab"/>
+    </w:lvl>
+    <w:lvl w:ilvl="1">
+      <w:isLgl w:val="false"/>
+      <w:lvlJc w:val="left"/>
+      <w:lvlText w:val="o"/>
+      <w:numFmt w:val="bullet"/>
+      <w:pPr>
+        <w:pBdr/>
+        <w:spacing/>
+        <w:ind w:hanging="360" w:left="1440"/>
+      </w:pPr>
+      <w:rPr>
+        <w:rFonts w:hint="default" w:ascii="Courier New" w:hAnsi="Courier New" w:eastAsia="Courier New" w:cs="Courier New"/>
+      </w:rPr>
+      <w:start w:val="1"/>
+      <w:suff w:val="tab"/>
+    </w:lvl>
+    <w:lvl w:ilvl="2">
+      <w:isLgl w:val="false"/>
+      <w:lvlJc w:val="left"/>
+      <w:lvlText w:val="§"/>
+      <w:numFmt w:val="bullet"/>
+      <w:pPr>
+        <w:pBdr/>
+        <w:spacing/>
+        <w:ind w:hanging="360" w:left="2160"/>
+      </w:pPr>
+      <w:rPr>
+        <w:rFonts w:hint="default" w:ascii="Wingdings" w:hAnsi="Wingdings" w:eastAsia="Wingdings" w:cs="Wingdings"/>
+      </w:rPr>
+      <w:start w:val="1"/>
+      <w:suff w:val="tab"/>
+    </w:lvl>
+    <w:lvl w:ilvl="3">
+      <w:isLgl w:val="false"/>
+      <w:lvlJc w:val="left"/>
+      <w:lvlText w:val="·"/>
+      <w:numFmt w:val="bullet"/>
+      <w:pPr>
+        <w:pBdr/>
+        <w:spacing/>
+        <w:ind w:hanging="360" w:left="2880"/>
+      </w:pPr>
+      <w:rPr>
+        <w:rFonts w:hint="default" w:ascii="Symbol" w:hAnsi="Symbol" w:eastAsia="Symbol" w:cs="Symbol"/>
+      </w:rPr>
+      <w:start w:val="1"/>
+      <w:suff w:val="tab"/>
+    </w:lvl>
+    <w:lvl w:ilvl="4">
+      <w:isLgl w:val="false"/>
+      <w:lvlJc w:val="left"/>
+      <w:lvlText w:val="o"/>
+      <w:numFmt w:val="bullet"/>
+      <w:pPr>
+        <w:pBdr/>
+        <w:spacing/>
+        <w:ind w:hanging="360" w:left="3600"/>
+      </w:pPr>
+      <w:rPr>
+        <w:rFonts w:hint="default" w:ascii="Courier New" w:hAnsi="Courier New" w:eastAsia="Courier New" w:cs="Courier New"/>
+      </w:rPr>
+      <w:start w:val="1"/>
+      <w:suff w:val="tab"/>
+    </w:lvl>
+    <w:lvl w:ilvl="5">
+      <w:isLgl w:val="false"/>
+      <w:lvlJc w:val="left"/>
+      <w:lvlText w:val="§"/>
+      <w:numFmt w:val="bullet"/>
+      <w:pPr>
+        <w:pBdr/>
+        <w:spacing/>
+        <w:ind w:hanging="360" w:left="4320"/>
+      </w:pPr>
+      <w:rPr>
+        <w:rFonts w:hint="default" w:ascii="Wingdings" w:hAnsi="Wingdings" w:eastAsia="Wingdings" w:cs="Wingdings"/>
+      </w:rPr>
+      <w:start w:val="1"/>
+      <w:suff w:val="tab"/>
+    </w:lvl>
+    <w:lvl w:ilvl="6">
+      <w:isLgl w:val="false"/>
+      <w:lvlJc w:val="left"/>
+      <w:lvlText w:val="·"/>
+      <w:numFmt w:val="bullet"/>
+      <w:pPr>
+        <w:pBdr/>
+        <w:spacing/>
+        <w:ind w:hanging="360" w:left="5040"/>
+      </w:pPr>
+      <w:rPr>
+        <w:rFonts w:hint="default" w:ascii="Symbol" w:hAnsi="Symbol" w:eastAsia="Symbol" w:cs="Symbol"/>
+      </w:rPr>
+      <w:start w:val="1"/>
+      <w:suff w:val="tab"/>
+    </w:lvl>
+    <w:lvl w:ilvl="7">
+      <w:isLgl w:val="false"/>
+      <w:lvlJc w:val="left"/>
+      <w:lvlText w:val="o"/>
+      <w:numFmt w:val="bullet"/>
+      <w:pPr>
+        <w:pBdr/>
+        <w:spacing/>
+        <w:ind w:hanging="360" w:left="5760"/>
+      </w:pPr>
+      <w:rPr>
+        <w:rFonts w:hint="default" w:ascii="Courier New" w:hAnsi="Courier New" w:eastAsia="Courier New" w:cs="Courier New"/>
+      </w:rPr>
+      <w:start w:val="1"/>
+      <w:suff w:val="tab"/>
+    </w:lvl>
+    <w:lvl w:ilvl="8">
+      <w:isLgl w:val="false"/>
+      <w:lvlJc w:val="left"/>
+      <w:lvlText w:val="§"/>
+      <w:numFmt w:val="bullet"/>
+      <w:pPr>
+        <w:pBdr/>
+        <w:spacing/>
+        <w:ind w:hanging="360" w:left="6480"/>
+      </w:pPr>
+      <w:rPr>
+        <w:rFonts w:hint="default" w:ascii="Wingdings" w:hAnsi="Wingdings" w:eastAsia="Wingdings" w:cs="Wingdings"/>
+      </w:rPr>
+      <w:start w:val="1"/>
+      <w:suff w:val="tab"/>
+    </w:lvl>
+  </w:abstractNum>
+  <w:abstractNum w:abstractNumId="61">
+    <w:lvl w:ilvl="0">
+      <w:isLgl w:val="false"/>
+      <w:lvlJc w:val="left"/>
+      <w:lvlText w:val="%10."/>
+      <w:numFmt w:val="decimal"/>
+      <w:pPr>
+        <w:pBdr/>
+        <w:spacing/>
+        <w:ind w:hanging="360" w:left="370"/>
+      </w:pPr>
+      <w:rPr/>
+      <w:start w:val="1"/>
+      <w:suff w:val="tab"/>
+    </w:lvl>
+    <w:lvl w:ilvl="1">
+      <w:isLgl w:val="false"/>
+      <w:lvlJc w:val="left"/>
+      <w:lvlText w:val="%1.%2."/>
+      <w:numFmt w:val="decimal"/>
+      <w:pPr>
+        <w:pBdr/>
+        <w:spacing/>
+        <w:ind w:hanging="720" w:left="730"/>
+      </w:pPr>
+      <w:rPr>
+        <w:sz w:val="24"/>
+        <w:szCs w:val="24"/>
+      </w:rPr>
+      <w:start w:val="1"/>
+      <w:suff w:val="tab"/>
+    </w:lvl>
+    <w:lvl w:ilvl="2">
+      <w:isLgl w:val="false"/>
+      <w:lvlJc w:val="left"/>
+      <w:lvlText w:val="%1.%2.%3."/>
+      <w:numFmt w:val="decimal"/>
+      <w:pPr>
+        <w:pBdr/>
+        <w:spacing/>
+        <w:ind w:hanging="1080" w:left="1090"/>
+      </w:pPr>
+      <w:rPr/>
+      <w:start w:val="1"/>
+      <w:suff w:val="tab"/>
+    </w:lvl>
+    <w:lvl w:ilvl="3">
+      <w:isLgl w:val="false"/>
+      <w:lvlJc w:val="left"/>
+      <w:lvlText w:val="%1.%2.%3.%4."/>
+      <w:numFmt w:val="decimal"/>
+      <w:pPr>
+        <w:pBdr/>
+        <w:spacing/>
+        <w:ind w:hanging="1080" w:left="1090"/>
+      </w:pPr>
+      <w:rPr/>
+      <w:start w:val="1"/>
+      <w:suff w:val="tab"/>
+    </w:lvl>
+    <w:lvl w:ilvl="4">
+      <w:isLgl w:val="false"/>
+      <w:lvlJc w:val="left"/>
+      <w:lvlText w:val="%1.%2.%3.%4.%5."/>
+      <w:numFmt w:val="decimal"/>
+      <w:pPr>
+        <w:pBdr/>
+        <w:spacing/>
+        <w:ind w:hanging="1440" w:left="1450"/>
+      </w:pPr>
+      <w:rPr/>
+      <w:start w:val="1"/>
+      <w:suff w:val="tab"/>
+    </w:lvl>
+    <w:lvl w:ilvl="5">
+      <w:isLgl w:val="false"/>
+      <w:lvlJc w:val="left"/>
+      <w:lvlText w:val="%1.%2.%3.%4.%5.%6."/>
+      <w:numFmt w:val="decimal"/>
+      <w:pPr>
+        <w:pBdr/>
+        <w:spacing/>
+        <w:ind w:hanging="1800" w:left="1810"/>
+      </w:pPr>
+      <w:rPr/>
+      <w:start w:val="1"/>
+      <w:suff w:val="tab"/>
+    </w:lvl>
+    <w:lvl w:ilvl="6">
+      <w:isLgl w:val="false"/>
+      <w:lvlJc w:val="left"/>
+      <w:lvlText w:val="%1.%2.%3.%4.%5.%6.%7."/>
+      <w:numFmt w:val="decimal"/>
+      <w:pPr>
+        <w:pBdr/>
+        <w:spacing/>
+        <w:ind w:hanging="2160" w:left="2170"/>
+      </w:pPr>
+      <w:rPr/>
+      <w:start w:val="1"/>
+      <w:suff w:val="tab"/>
+    </w:lvl>
+    <w:lvl w:ilvl="7">
+      <w:isLgl w:val="false"/>
+      <w:lvlJc w:val="left"/>
+      <w:lvlText w:val="%1.%2.%3.%4.%5.%6.%7.%8."/>
+      <w:numFmt w:val="decimal"/>
+      <w:pPr>
+        <w:pBdr/>
+        <w:spacing/>
+        <w:ind w:hanging="2160" w:left="2170"/>
+      </w:pPr>
+      <w:rPr/>
+      <w:start w:val="1"/>
+      <w:suff w:val="tab"/>
+    </w:lvl>
+    <w:lvl w:ilvl="8">
+      <w:isLgl w:val="false"/>
+      <w:lvlJc w:val="left"/>
+      <w:lvlText w:val="%1.%2.%3.%4.%5.%6.%7.%8.%9."/>
+      <w:numFmt w:val="decimal"/>
+      <w:pPr>
+        <w:pBdr/>
+        <w:spacing/>
+        <w:ind w:hanging="2520" w:left="2530"/>
+      </w:pPr>
+      <w:rPr/>
+      <w:start w:val="1"/>
+      <w:suff w:val="tab"/>
+    </w:lvl>
+  </w:abstractNum>
+  <w:abstractNum w:abstractNumId="62">
+    <w:lvl w:ilvl="0">
+      <w:isLgl w:val="false"/>
+      <w:lvlJc w:val="left"/>
+      <w:lvlText w:val="%1.%1."/>
+      <w:numFmt w:val="decimal"/>
+      <w:pPr>
+        <w:pBdr/>
+        <w:spacing/>
+        <w:ind w:hanging="360" w:left="709"/>
+      </w:pPr>
+      <w:rPr/>
+      <w:start w:val="1"/>
+      <w:suff w:val="tab"/>
+    </w:lvl>
+    <w:lvl w:ilvl="1">
+      <w:isLgl w:val="false"/>
+      <w:lvlJc w:val="left"/>
+      <w:lvlText w:val="%2."/>
+      <w:numFmt w:val="lowerLetter"/>
+      <w:pPr>
+        <w:pBdr/>
+        <w:spacing/>
+        <w:ind w:hanging="360" w:left="1429"/>
+      </w:pPr>
+      <w:rPr/>
+      <w:start w:val="1"/>
+      <w:suff w:val="tab"/>
+    </w:lvl>
+    <w:lvl w:ilvl="2">
+      <w:isLgl w:val="false"/>
+      <w:lvlJc w:val="right"/>
+      <w:lvlText w:val="%3."/>
+      <w:numFmt w:val="lowerRoman"/>
+      <w:pPr>
+        <w:pBdr/>
+        <w:spacing/>
+        <w:ind w:hanging="180" w:left="2149"/>
+      </w:pPr>
+      <w:rPr/>
+      <w:start w:val="1"/>
+      <w:suff w:val="tab"/>
+    </w:lvl>
+    <w:lvl w:ilvl="3">
+      <w:isLgl w:val="false"/>
+      <w:lvlJc w:val="left"/>
+      <w:lvlText w:val="%4."/>
+      <w:numFmt w:val="decimal"/>
+      <w:pPr>
+        <w:pBdr/>
+        <w:spacing/>
+        <w:ind w:hanging="360" w:left="2869"/>
+      </w:pPr>
+      <w:rPr/>
+      <w:start w:val="1"/>
+      <w:suff w:val="tab"/>
+    </w:lvl>
+    <w:lvl w:ilvl="4">
+      <w:isLgl w:val="false"/>
+      <w:lvlJc w:val="left"/>
+      <w:lvlText w:val="%5."/>
+      <w:numFmt w:val="lowerLetter"/>
+      <w:pPr>
+        <w:pBdr/>
+        <w:spacing/>
+        <w:ind w:hanging="360" w:left="3589"/>
+      </w:pPr>
+      <w:rPr/>
+      <w:start w:val="1"/>
+      <w:suff w:val="tab"/>
+    </w:lvl>
+    <w:lvl w:ilvl="5">
+      <w:isLgl w:val="false"/>
+      <w:lvlJc w:val="right"/>
+      <w:lvlText w:val="%6."/>
+      <w:numFmt w:val="lowerRoman"/>
+      <w:pPr>
+        <w:pBdr/>
+        <w:spacing/>
+        <w:ind w:hanging="180" w:left="4309"/>
+      </w:pPr>
+      <w:rPr/>
+      <w:start w:val="1"/>
+      <w:suff w:val="tab"/>
+    </w:lvl>
+    <w:lvl w:ilvl="6">
+      <w:isLgl w:val="false"/>
+      <w:lvlJc w:val="left"/>
+      <w:lvlText w:val="%7."/>
+      <w:numFmt w:val="decimal"/>
+      <w:pPr>
+        <w:pBdr/>
+        <w:spacing/>
+        <w:ind w:hanging="360" w:left="5029"/>
+      </w:pPr>
+      <w:rPr/>
+      <w:start w:val="1"/>
+      <w:suff w:val="tab"/>
+    </w:lvl>
+    <w:lvl w:ilvl="7">
+      <w:isLgl w:val="false"/>
+      <w:lvlJc w:val="left"/>
+      <w:lvlText w:val="%8."/>
+      <w:numFmt w:val="lowerLetter"/>
+      <w:pPr>
+        <w:pBdr/>
+        <w:spacing/>
+        <w:ind w:hanging="360" w:left="5749"/>
+      </w:pPr>
+      <w:rPr/>
+      <w:start w:val="1"/>
+      <w:suff w:val="tab"/>
+    </w:lvl>
+    <w:lvl w:ilvl="8">
+      <w:isLgl w:val="false"/>
+      <w:lvlJc w:val="right"/>
+      <w:lvlText w:val="%9."/>
+      <w:numFmt w:val="lowerRoman"/>
+      <w:pPr>
+        <w:pBdr/>
+        <w:spacing/>
+        <w:ind w:hanging="180" w:left="6469"/>
+      </w:pPr>
+      <w:rPr/>
+      <w:start w:val="1"/>
+      <w:suff w:val="tab"/>
+    </w:lvl>
+  </w:abstractNum>
+  <w:abstractNum w:abstractNumId="63">
+    <w:lvl w:ilvl="0">
+      <w:isLgl w:val="false"/>
+      <w:lvlJc w:val="left"/>
+      <w:lvlText w:val="%1.1"/>
+      <w:numFmt w:val="decimal"/>
+      <w:pPr>
+        <w:pBdr/>
+        <w:spacing/>
+        <w:ind w:hanging="360" w:left="699"/>
+      </w:pPr>
+      <w:rPr/>
+      <w:start w:val="10"/>
+      <w:suff w:val="tab"/>
+    </w:lvl>
+    <w:lvl w:ilvl="1">
+      <w:isLgl w:val="false"/>
+      <w:lvlJc w:val="left"/>
+      <w:lvlText w:val="%2."/>
+      <w:numFmt w:val="lowerLetter"/>
+      <w:pPr>
+        <w:pBdr/>
+        <w:spacing/>
+        <w:ind w:hanging="360" w:left="1419"/>
+      </w:pPr>
+      <w:rPr/>
+      <w:start w:val="1"/>
+      <w:suff w:val="tab"/>
+    </w:lvl>
+    <w:lvl w:ilvl="2">
+      <w:isLgl w:val="false"/>
+      <w:lvlJc w:val="right"/>
+      <w:lvlText w:val="%3."/>
+      <w:numFmt w:val="lowerRoman"/>
+      <w:pPr>
+        <w:pBdr/>
+        <w:spacing/>
+        <w:ind w:hanging="180" w:left="2139"/>
+      </w:pPr>
+      <w:rPr/>
+      <w:start w:val="1"/>
+      <w:suff w:val="tab"/>
+    </w:lvl>
+    <w:lvl w:ilvl="3">
+      <w:isLgl w:val="false"/>
+      <w:lvlJc w:val="left"/>
+      <w:lvlText w:val="%4."/>
+      <w:numFmt w:val="decimal"/>
+      <w:pPr>
+        <w:pBdr/>
+        <w:spacing/>
+        <w:ind w:hanging="360" w:left="2859"/>
+      </w:pPr>
+      <w:rPr/>
+      <w:start w:val="1"/>
+      <w:suff w:val="tab"/>
+    </w:lvl>
+    <w:lvl w:ilvl="4">
+      <w:isLgl w:val="false"/>
+      <w:lvlJc w:val="left"/>
+      <w:lvlText w:val="%5."/>
+      <w:numFmt w:val="lowerLetter"/>
+      <w:pPr>
+        <w:pBdr/>
+        <w:spacing/>
+        <w:ind w:hanging="360" w:left="3579"/>
+      </w:pPr>
+      <w:rPr/>
+      <w:start w:val="1"/>
+      <w:suff w:val="tab"/>
+    </w:lvl>
+    <w:lvl w:ilvl="5">
+      <w:isLgl w:val="false"/>
+      <w:lvlJc w:val="right"/>
+      <w:lvlText w:val="%6."/>
+      <w:numFmt w:val="lowerRoman"/>
+      <w:pPr>
+        <w:pBdr/>
+        <w:spacing/>
+        <w:ind w:hanging="180" w:left="4299"/>
+      </w:pPr>
+      <w:rPr/>
+      <w:start w:val="1"/>
+      <w:suff w:val="tab"/>
+    </w:lvl>
+    <w:lvl w:ilvl="6">
+      <w:isLgl w:val="false"/>
+      <w:lvlJc w:val="left"/>
+      <w:lvlText w:val="%7."/>
+      <w:numFmt w:val="decimal"/>
+      <w:pPr>
+        <w:pBdr/>
+        <w:spacing/>
+        <w:ind w:hanging="360" w:left="5019"/>
+      </w:pPr>
+      <w:rPr/>
+      <w:start w:val="1"/>
+      <w:suff w:val="tab"/>
+    </w:lvl>
+    <w:lvl w:ilvl="7">
+      <w:isLgl w:val="false"/>
+      <w:lvlJc w:val="left"/>
+      <w:lvlText w:val="%8."/>
+      <w:numFmt w:val="lowerLetter"/>
+      <w:pPr>
+        <w:pBdr/>
+        <w:spacing/>
+        <w:ind w:hanging="360" w:left="5739"/>
+      </w:pPr>
+      <w:rPr/>
+      <w:start w:val="1"/>
+      <w:suff w:val="tab"/>
+    </w:lvl>
+    <w:lvl w:ilvl="8">
+      <w:isLgl w:val="false"/>
+      <w:lvlJc w:val="right"/>
+      <w:lvlText w:val="%9."/>
+      <w:numFmt w:val="lowerRoman"/>
+      <w:pPr>
+        <w:pBdr/>
+        <w:spacing/>
+        <w:ind w:hanging="180" w:left="6459"/>
+      </w:pPr>
+      <w:rPr/>
+      <w:start w:val="1"/>
+      <w:suff w:val="tab"/>
+    </w:lvl>
+  </w:abstractNum>
+  <w:abstractNum w:abstractNumId="64">
+    <w:lvl w:ilvl="0">
+      <w:isLgl w:val="false"/>
+      <w:lvlJc w:val="left"/>
+      <w:lvlText w:val="%1.2"/>
+      <w:numFmt w:val="decimal"/>
+      <w:pPr>
+        <w:pBdr/>
+        <w:spacing/>
+        <w:ind w:hanging="360" w:left="699"/>
+      </w:pPr>
+      <w:rPr/>
+      <w:start w:val="10"/>
+      <w:suff w:val="tab"/>
+    </w:lvl>
+    <w:lvl w:ilvl="1">
+      <w:isLgl w:val="false"/>
+      <w:lvlJc w:val="left"/>
+      <w:lvlText w:val="%2."/>
+      <w:numFmt w:val="lowerLetter"/>
+      <w:pPr>
+        <w:pBdr/>
+        <w:spacing/>
+        <w:ind w:hanging="360" w:left="1419"/>
+      </w:pPr>
+      <w:rPr/>
+      <w:start w:val="1"/>
+      <w:suff w:val="tab"/>
+    </w:lvl>
+    <w:lvl w:ilvl="2">
+      <w:isLgl w:val="false"/>
+      <w:lvlJc w:val="right"/>
+      <w:lvlText w:val="%3."/>
+      <w:numFmt w:val="lowerRoman"/>
+      <w:pPr>
+        <w:pBdr/>
+        <w:spacing/>
+        <w:ind w:hanging="180" w:left="2139"/>
+      </w:pPr>
+      <w:rPr/>
+      <w:start w:val="1"/>
+      <w:suff w:val="tab"/>
+    </w:lvl>
+    <w:lvl w:ilvl="3">
+      <w:isLgl w:val="false"/>
+      <w:lvlJc w:val="left"/>
+      <w:lvlText w:val="%4."/>
+      <w:numFmt w:val="decimal"/>
+      <w:pPr>
+        <w:pBdr/>
+        <w:spacing/>
+        <w:ind w:hanging="360" w:left="2859"/>
+      </w:pPr>
+      <w:rPr/>
+      <w:start w:val="1"/>
+      <w:suff w:val="tab"/>
+    </w:lvl>
+    <w:lvl w:ilvl="4">
+      <w:isLgl w:val="false"/>
+      <w:lvlJc w:val="left"/>
+      <w:lvlText w:val="%5."/>
+      <w:numFmt w:val="lowerLetter"/>
+      <w:pPr>
+        <w:pBdr/>
+        <w:spacing/>
+        <w:ind w:hanging="360" w:left="3579"/>
+      </w:pPr>
+      <w:rPr/>
+      <w:start w:val="1"/>
+      <w:suff w:val="tab"/>
+    </w:lvl>
+    <w:lvl w:ilvl="5">
+      <w:isLgl w:val="false"/>
+      <w:lvlJc w:val="right"/>
+      <w:lvlText w:val="%6."/>
+      <w:numFmt w:val="lowerRoman"/>
+      <w:pPr>
+        <w:pBdr/>
+        <w:spacing/>
+        <w:ind w:hanging="180" w:left="4299"/>
+      </w:pPr>
+      <w:rPr/>
+      <w:start w:val="1"/>
+      <w:suff w:val="tab"/>
+    </w:lvl>
+    <w:lvl w:ilvl="6">
+      <w:isLgl w:val="false"/>
+      <w:lvlJc w:val="left"/>
+      <w:lvlText w:val="%7."/>
+      <w:numFmt w:val="decimal"/>
+      <w:pPr>
+        <w:pBdr/>
+        <w:spacing/>
+        <w:ind w:hanging="360" w:left="5019"/>
+      </w:pPr>
+      <w:rPr/>
+      <w:start w:val="1"/>
+      <w:suff w:val="tab"/>
+    </w:lvl>
+    <w:lvl w:ilvl="7">
+      <w:isLgl w:val="false"/>
+      <w:lvlJc w:val="left"/>
+      <w:lvlText w:val="%8."/>
+      <w:numFmt w:val="lowerLetter"/>
+      <w:pPr>
+        <w:pBdr/>
+        <w:spacing/>
+        <w:ind w:hanging="360" w:left="5739"/>
+      </w:pPr>
+      <w:rPr/>
+      <w:start w:val="1"/>
+      <w:suff w:val="tab"/>
+    </w:lvl>
+    <w:lvl w:ilvl="8">
+      <w:isLgl w:val="false"/>
+      <w:lvlJc w:val="right"/>
+      <w:lvlText w:val="%9."/>
+      <w:numFmt w:val="lowerRoman"/>
+      <w:pPr>
+        <w:pBdr/>
+        <w:spacing/>
+        <w:ind w:hanging="180" w:left="6459"/>
+      </w:pPr>
+      <w:rPr/>
+      <w:start w:val="1"/>
+      <w:suff w:val="tab"/>
+    </w:lvl>
+  </w:abstractNum>
+  <w:abstractNum w:abstractNumId="65">
+    <w:lvl w:ilvl="0">
+      <w:isLgl w:val="false"/>
+      <w:lvlJc w:val="left"/>
+      <w:lvlText w:val="%1.2.1"/>
+      <w:numFmt w:val="decimal"/>
+      <w:pPr>
+        <w:pBdr/>
+        <w:spacing/>
+        <w:ind w:hanging="360" w:left="699"/>
+      </w:pPr>
+      <w:rPr/>
+      <w:start w:val="10"/>
+      <w:suff w:val="tab"/>
+    </w:lvl>
+    <w:lvl w:ilvl="1">
+      <w:isLgl w:val="false"/>
+      <w:lvlJc w:val="left"/>
+      <w:lvlText w:val="%2."/>
+      <w:numFmt w:val="lowerLetter"/>
+      <w:pPr>
+        <w:pBdr/>
+        <w:spacing/>
+        <w:ind w:hanging="360" w:left="1419"/>
+      </w:pPr>
+      <w:rPr/>
+      <w:start w:val="1"/>
+      <w:suff w:val="tab"/>
+    </w:lvl>
+    <w:lvl w:ilvl="2">
+      <w:isLgl w:val="false"/>
+      <w:lvlJc w:val="right"/>
+      <w:lvlText w:val="%3."/>
+      <w:numFmt w:val="lowerRoman"/>
+      <w:pPr>
+        <w:pBdr/>
+        <w:spacing/>
+        <w:ind w:hanging="180" w:left="2139"/>
+      </w:pPr>
+      <w:rPr/>
+      <w:start w:val="1"/>
+      <w:suff w:val="tab"/>
+    </w:lvl>
+    <w:lvl w:ilvl="3">
+      <w:isLgl w:val="false"/>
+      <w:lvlJc w:val="left"/>
+      <w:lvlText w:val="%4."/>
+      <w:numFmt w:val="decimal"/>
+      <w:pPr>
+        <w:pBdr/>
+        <w:spacing/>
+        <w:ind w:hanging="360" w:left="2859"/>
+      </w:pPr>
+      <w:rPr/>
+      <w:start w:val="1"/>
+      <w:suff w:val="tab"/>
+    </w:lvl>
+    <w:lvl w:ilvl="4">
+      <w:isLgl w:val="false"/>
+      <w:lvlJc w:val="left"/>
+      <w:lvlText w:val="%5."/>
+      <w:numFmt w:val="lowerLetter"/>
+      <w:pPr>
+        <w:pBdr/>
+        <w:spacing/>
+        <w:ind w:hanging="360" w:left="3579"/>
+      </w:pPr>
+      <w:rPr/>
+      <w:start w:val="1"/>
+      <w:suff w:val="tab"/>
+    </w:lvl>
+    <w:lvl w:ilvl="5">
+      <w:isLgl w:val="false"/>
+      <w:lvlJc w:val="right"/>
+      <w:lvlText w:val="%6."/>
+      <w:numFmt w:val="lowerRoman"/>
+      <w:pPr>
+        <w:pBdr/>
+        <w:spacing/>
+        <w:ind w:hanging="180" w:left="4299"/>
+      </w:pPr>
+      <w:rPr/>
+      <w:start w:val="1"/>
+      <w:suff w:val="tab"/>
+    </w:lvl>
+    <w:lvl w:ilvl="6">
+      <w:isLgl w:val="false"/>
+      <w:lvlJc w:val="left"/>
+      <w:lvlText w:val="%7."/>
+      <w:numFmt w:val="decimal"/>
+      <w:pPr>
+        <w:pBdr/>
+        <w:spacing/>
+        <w:ind w:hanging="360" w:left="5019"/>
+      </w:pPr>
+      <w:rPr/>
+      <w:start w:val="1"/>
+      <w:suff w:val="tab"/>
+    </w:lvl>
+    <w:lvl w:ilvl="7">
+      <w:isLgl w:val="false"/>
+      <w:lvlJc w:val="left"/>
+      <w:lvlText w:val="%8."/>
+      <w:numFmt w:val="lowerLetter"/>
+      <w:pPr>
+        <w:pBdr/>
+        <w:spacing/>
+        <w:ind w:hanging="360" w:left="5739"/>
+      </w:pPr>
+      <w:rPr/>
+      <w:start w:val="1"/>
+      <w:suff w:val="tab"/>
+    </w:lvl>
+    <w:lvl w:ilvl="8">
+      <w:isLgl w:val="false"/>
+      <w:lvlJc w:val="right"/>
+      <w:lvlText w:val="%9."/>
+      <w:numFmt w:val="lowerRoman"/>
+      <w:pPr>
+        <w:pBdr/>
+        <w:spacing/>
+        <w:ind w:hanging="180" w:left="6459"/>
+      </w:pPr>
+      <w:rPr/>
+      <w:start w:val="1"/>
+      <w:suff w:val="tab"/>
+    </w:lvl>
+  </w:abstractNum>
+  <w:abstractNum w:abstractNumId="66">
+    <w:lvl w:ilvl="0">
+      <w:isLgl w:val="false"/>
+      <w:lvlJc w:val="left"/>
+      <w:lvlText w:val="%1.2.2"/>
+      <w:numFmt w:val="decimal"/>
+      <w:pPr>
+        <w:pBdr/>
+        <w:spacing/>
+        <w:ind w:hanging="360" w:left="699"/>
+      </w:pPr>
+      <w:rPr/>
+      <w:start w:val="10"/>
+      <w:suff w:val="tab"/>
+    </w:lvl>
+    <w:lvl w:ilvl="1">
+      <w:isLgl w:val="false"/>
+      <w:lvlJc w:val="left"/>
+      <w:lvlText w:val="%2."/>
+      <w:numFmt w:val="lowerLetter"/>
+      <w:pPr>
+        <w:pBdr/>
+        <w:spacing/>
+        <w:ind w:hanging="360" w:left="1419"/>
+      </w:pPr>
+      <w:rPr/>
+      <w:start w:val="1"/>
+      <w:suff w:val="tab"/>
+    </w:lvl>
+    <w:lvl w:ilvl="2">
+      <w:isLgl w:val="false"/>
+      <w:lvlJc w:val="right"/>
+      <w:lvlText w:val="%3."/>
+      <w:numFmt w:val="lowerRoman"/>
+      <w:pPr>
+        <w:pBdr/>
+        <w:spacing/>
+        <w:ind w:hanging="180" w:left="2139"/>
+      </w:pPr>
+      <w:rPr/>
+      <w:start w:val="1"/>
+      <w:suff w:val="tab"/>
+    </w:lvl>
+    <w:lvl w:ilvl="3">
+      <w:isLgl w:val="false"/>
+      <w:lvlJc w:val="left"/>
+      <w:lvlText w:val="%4."/>
+      <w:numFmt w:val="decimal"/>
+      <w:pPr>
+        <w:pBdr/>
+        <w:spacing/>
+        <w:ind w:hanging="360" w:left="2859"/>
+      </w:pPr>
+      <w:rPr/>
+      <w:start w:val="1"/>
+      <w:suff w:val="tab"/>
+    </w:lvl>
+    <w:lvl w:ilvl="4">
+      <w:isLgl w:val="false"/>
+      <w:lvlJc w:val="left"/>
+      <w:lvlText w:val="%5."/>
+      <w:numFmt w:val="lowerLetter"/>
+      <w:pPr>
+        <w:pBdr/>
+        <w:spacing/>
+        <w:ind w:hanging="360" w:left="3579"/>
+      </w:pPr>
+      <w:rPr/>
+      <w:start w:val="1"/>
+      <w:suff w:val="tab"/>
+    </w:lvl>
+    <w:lvl w:ilvl="5">
+      <w:isLgl w:val="false"/>
+      <w:lvlJc w:val="right"/>
+      <w:lvlText w:val="%6."/>
+      <w:numFmt w:val="lowerRoman"/>
+      <w:pPr>
+        <w:pBdr/>
+        <w:spacing/>
+        <w:ind w:hanging="180" w:left="4299"/>
+      </w:pPr>
+      <w:rPr/>
+      <w:start w:val="1"/>
+      <w:suff w:val="tab"/>
+    </w:lvl>
+    <w:lvl w:ilvl="6">
+      <w:isLgl w:val="false"/>
+      <w:lvlJc w:val="left"/>
+      <w:lvlText w:val="%7."/>
+      <w:numFmt w:val="decimal"/>
+      <w:pPr>
+        <w:pBdr/>
+        <w:spacing/>
+        <w:ind w:hanging="360" w:left="5019"/>
+      </w:pPr>
+      <w:rPr/>
+      <w:start w:val="1"/>
+      <w:suff w:val="tab"/>
+    </w:lvl>
+    <w:lvl w:ilvl="7">
+      <w:isLgl w:val="false"/>
+      <w:lvlJc w:val="left"/>
+      <w:lvlText w:val="%8."/>
+      <w:numFmt w:val="lowerLetter"/>
+      <w:pPr>
+        <w:pBdr/>
+        <w:spacing/>
+        <w:ind w:hanging="360" w:left="5739"/>
+      </w:pPr>
+      <w:rPr/>
+      <w:start w:val="1"/>
+      <w:suff w:val="tab"/>
+    </w:lvl>
+    <w:lvl w:ilvl="8">
+      <w:isLgl w:val="false"/>
+      <w:lvlJc w:val="right"/>
+      <w:lvlText w:val="%9."/>
+      <w:numFmt w:val="lowerRoman"/>
+      <w:pPr>
+        <w:pBdr/>
+        <w:spacing/>
+        <w:ind w:hanging="180" w:left="6459"/>
+      </w:pPr>
+      <w:rPr/>
+      <w:start w:val="1"/>
+      <w:suff w:val="tab"/>
+    </w:lvl>
+  </w:abstractNum>
+  <w:abstractNum w:abstractNumId="67">
+    <w:lvl w:ilvl="0">
+      <w:isLgl w:val="false"/>
+      <w:lvlJc w:val="left"/>
+      <w:lvlText w:val="%1.2.3"/>
+      <w:numFmt w:val="decimal"/>
+      <w:pPr>
+        <w:pBdr/>
+        <w:spacing/>
+        <w:ind w:hanging="360" w:left="699"/>
+      </w:pPr>
+      <w:rPr/>
+      <w:start w:val="10"/>
+      <w:suff w:val="tab"/>
+    </w:lvl>
+    <w:lvl w:ilvl="1">
+      <w:isLgl w:val="false"/>
+      <w:lvlJc w:val="left"/>
+      <w:lvlText w:val="%2."/>
+      <w:numFmt w:val="lowerLetter"/>
+      <w:pPr>
+        <w:pBdr/>
+        <w:spacing/>
+        <w:ind w:hanging="360" w:left="1419"/>
+      </w:pPr>
+      <w:rPr/>
+      <w:start w:val="1"/>
+      <w:suff w:val="tab"/>
+    </w:lvl>
+    <w:lvl w:ilvl="2">
+      <w:isLgl w:val="false"/>
+      <w:lvlJc w:val="right"/>
+      <w:lvlText w:val="%3."/>
+      <w:numFmt w:val="lowerRoman"/>
+      <w:pPr>
+        <w:pBdr/>
+        <w:spacing/>
+        <w:ind w:hanging="180" w:left="2139"/>
+      </w:pPr>
+      <w:rPr/>
+      <w:start w:val="1"/>
+      <w:suff w:val="tab"/>
+    </w:lvl>
+    <w:lvl w:ilvl="3">
+      <w:isLgl w:val="false"/>
+      <w:lvlJc w:val="left"/>
+      <w:lvlText w:val="%4."/>
+      <w:numFmt w:val="decimal"/>
+      <w:pPr>
+        <w:pBdr/>
+        <w:spacing/>
+        <w:ind w:hanging="360" w:left="2859"/>
+      </w:pPr>
+      <w:rPr/>
+      <w:start w:val="1"/>
+      <w:suff w:val="tab"/>
+    </w:lvl>
+    <w:lvl w:ilvl="4">
+      <w:isLgl w:val="false"/>
+      <w:lvlJc w:val="left"/>
+      <w:lvlText w:val="%5."/>
+      <w:numFmt w:val="lowerLetter"/>
+      <w:pPr>
+        <w:pBdr/>
+        <w:spacing/>
+        <w:ind w:hanging="360" w:left="3579"/>
+      </w:pPr>
+      <w:rPr/>
+      <w:start w:val="1"/>
+      <w:suff w:val="tab"/>
+    </w:lvl>
+    <w:lvl w:ilvl="5">
+      <w:isLgl w:val="false"/>
+      <w:lvlJc w:val="right"/>
+      <w:lvlText w:val="%6."/>
+      <w:numFmt w:val="lowerRoman"/>
+      <w:pPr>
+        <w:pBdr/>
+        <w:spacing/>
+        <w:ind w:hanging="180" w:left="4299"/>
+      </w:pPr>
+      <w:rPr/>
+      <w:start w:val="1"/>
+      <w:suff w:val="tab"/>
+    </w:lvl>
+    <w:lvl w:ilvl="6">
+      <w:isLgl w:val="false"/>
+      <w:lvlJc w:val="left"/>
+      <w:lvlText w:val="%7."/>
+      <w:numFmt w:val="decimal"/>
+      <w:pPr>
+        <w:pBdr/>
+        <w:spacing/>
+        <w:ind w:hanging="360" w:left="5019"/>
+      </w:pPr>
+      <w:rPr/>
+      <w:start w:val="1"/>
+      <w:suff w:val="tab"/>
+    </w:lvl>
+    <w:lvl w:ilvl="7">
+      <w:isLgl w:val="false"/>
+      <w:lvlJc w:val="left"/>
+      <w:lvlText w:val="%8."/>
+      <w:numFmt w:val="lowerLetter"/>
+      <w:pPr>
+        <w:pBdr/>
+        <w:spacing/>
+        <w:ind w:hanging="360" w:left="5739"/>
+      </w:pPr>
+      <w:rPr/>
+      <w:start w:val="1"/>
+      <w:suff w:val="tab"/>
+    </w:lvl>
+    <w:lvl w:ilvl="8">
+      <w:isLgl w:val="false"/>
+      <w:lvlJc w:val="right"/>
+      <w:lvlText w:val="%9."/>
+      <w:numFmt w:val="lowerRoman"/>
+      <w:pPr>
+        <w:pBdr/>
+        <w:spacing/>
+        <w:ind w:hanging="180" w:left="6459"/>
+      </w:pPr>
+      <w:rPr/>
+      <w:start w:val="1"/>
+      <w:suff w:val="tab"/>
+    </w:lvl>
+  </w:abstractNum>
+  <w:abstractNum w:abstractNumId="68">
+    <w:lvl w:ilvl="0">
+      <w:isLgl w:val="false"/>
+      <w:lvlJc w:val="left"/>
+      <w:lvlText w:val="%1.2.4"/>
+      <w:numFmt w:val="decimal"/>
+      <w:pPr>
+        <w:pBdr/>
+        <w:spacing/>
+        <w:ind w:hanging="360" w:left="699"/>
+      </w:pPr>
+      <w:rPr/>
+      <w:start w:val="10"/>
+      <w:suff w:val="tab"/>
+    </w:lvl>
+    <w:lvl w:ilvl="1">
+      <w:isLgl w:val="false"/>
+      <w:lvlJc w:val="left"/>
+      <w:lvlText w:val="%2."/>
+      <w:numFmt w:val="lowerLetter"/>
+      <w:pPr>
+        <w:pBdr/>
+        <w:spacing/>
+        <w:ind w:hanging="360" w:left="1419"/>
+      </w:pPr>
+      <w:rPr/>
+      <w:start w:val="1"/>
+      <w:suff w:val="tab"/>
+    </w:lvl>
+    <w:lvl w:ilvl="2">
+      <w:isLgl w:val="false"/>
+      <w:lvlJc w:val="right"/>
+      <w:lvlText w:val="%3."/>
+      <w:numFmt w:val="lowerRoman"/>
+      <w:pPr>
+        <w:pBdr/>
+        <w:spacing/>
+        <w:ind w:hanging="180" w:left="2139"/>
+      </w:pPr>
+      <w:rPr/>
+      <w:start w:val="1"/>
+      <w:suff w:val="tab"/>
+    </w:lvl>
+    <w:lvl w:ilvl="3">
+      <w:isLgl w:val="false"/>
+      <w:lvlJc w:val="left"/>
+      <w:lvlText w:val="%4."/>
+      <w:numFmt w:val="decimal"/>
+      <w:pPr>
+        <w:pBdr/>
+        <w:spacing/>
+        <w:ind w:hanging="360" w:left="2859"/>
+      </w:pPr>
+      <w:rPr/>
+      <w:start w:val="1"/>
+      <w:suff w:val="tab"/>
+    </w:lvl>
+    <w:lvl w:ilvl="4">
+      <w:isLgl w:val="false"/>
+      <w:lvlJc w:val="left"/>
+      <w:lvlText w:val="%5."/>
+      <w:numFmt w:val="lowerLetter"/>
+      <w:pPr>
+        <w:pBdr/>
+        <w:spacing/>
+        <w:ind w:hanging="360" w:left="3579"/>
+      </w:pPr>
+      <w:rPr/>
+      <w:start w:val="1"/>
+      <w:suff w:val="tab"/>
+    </w:lvl>
+    <w:lvl w:ilvl="5">
+      <w:isLgl w:val="false"/>
+      <w:lvlJc w:val="right"/>
+      <w:lvlText w:val="%6."/>
+      <w:numFmt w:val="lowerRoman"/>
+      <w:pPr>
+        <w:pBdr/>
+        <w:spacing/>
+        <w:ind w:hanging="180" w:left="4299"/>
+      </w:pPr>
+      <w:rPr/>
+      <w:start w:val="1"/>
+      <w:suff w:val="tab"/>
+    </w:lvl>
+    <w:lvl w:ilvl="6">
+      <w:isLgl w:val="false"/>
+      <w:lvlJc w:val="left"/>
+      <w:lvlText w:val="%7."/>
+      <w:numFmt w:val="decimal"/>
+      <w:pPr>
+        <w:pBdr/>
+        <w:spacing/>
+        <w:ind w:hanging="360" w:left="5019"/>
+      </w:pPr>
+      <w:rPr/>
+      <w:start w:val="1"/>
+      <w:suff w:val="tab"/>
+    </w:lvl>
+    <w:lvl w:ilvl="7">
+      <w:isLgl w:val="false"/>
+      <w:lvlJc w:val="left"/>
+      <w:lvlText w:val="%8."/>
+      <w:numFmt w:val="lowerLetter"/>
+      <w:pPr>
+        <w:pBdr/>
+        <w:spacing/>
+        <w:ind w:hanging="360" w:left="5739"/>
+      </w:pPr>
+      <w:rPr/>
+      <w:start w:val="1"/>
+      <w:suff w:val="tab"/>
+    </w:lvl>
+    <w:lvl w:ilvl="8">
+      <w:isLgl w:val="false"/>
+      <w:lvlJc w:val="right"/>
+      <w:lvlText w:val="%9."/>
+      <w:numFmt w:val="lowerRoman"/>
+      <w:pPr>
+        <w:pBdr/>
+        <w:spacing/>
+        <w:ind w:hanging="180" w:left="6459"/>
+      </w:pPr>
+      <w:rPr/>
+      <w:start w:val="1"/>
+      <w:suff w:val="tab"/>
+    </w:lvl>
+  </w:abstractNum>
+  <w:abstractNum w:abstractNumId="69">
+    <w:lvl w:ilvl="0">
+      <w:isLgl w:val="false"/>
+      <w:lvlJc w:val="left"/>
+      <w:lvlText w:val="%1.3"/>
+      <w:numFmt w:val="decimal"/>
+      <w:pPr>
+        <w:pBdr/>
+        <w:spacing/>
+        <w:ind w:hanging="360" w:left="699"/>
+      </w:pPr>
+      <w:rPr/>
+      <w:start w:val="10"/>
+      <w:suff w:val="tab"/>
+    </w:lvl>
+    <w:lvl w:ilvl="1">
+      <w:isLgl w:val="false"/>
+      <w:lvlJc w:val="left"/>
+      <w:lvlText w:val="%2."/>
+      <w:numFmt w:val="lowerLetter"/>
+      <w:pPr>
+        <w:pBdr/>
+        <w:spacing/>
+        <w:ind w:hanging="360" w:left="1419"/>
+      </w:pPr>
+      <w:rPr/>
+      <w:start w:val="1"/>
+      <w:suff w:val="tab"/>
+    </w:lvl>
+    <w:lvl w:ilvl="2">
+      <w:isLgl w:val="false"/>
+      <w:lvlJc w:val="right"/>
+      <w:lvlText w:val="%3."/>
+      <w:numFmt w:val="lowerRoman"/>
+      <w:pPr>
+        <w:pBdr/>
+        <w:spacing/>
+        <w:ind w:hanging="180" w:left="2139"/>
+      </w:pPr>
+      <w:rPr/>
+      <w:start w:val="1"/>
+      <w:suff w:val="tab"/>
+    </w:lvl>
+    <w:lvl w:ilvl="3">
+      <w:isLgl w:val="false"/>
+      <w:lvlJc w:val="left"/>
+      <w:lvlText w:val="%4."/>
+      <w:numFmt w:val="decimal"/>
+      <w:pPr>
+        <w:pBdr/>
+        <w:spacing/>
+        <w:ind w:hanging="360" w:left="2859"/>
+      </w:pPr>
+      <w:rPr/>
+      <w:start w:val="1"/>
+      <w:suff w:val="tab"/>
+    </w:lvl>
+    <w:lvl w:ilvl="4">
+      <w:isLgl w:val="false"/>
+      <w:lvlJc w:val="left"/>
+      <w:lvlText w:val="%5."/>
+      <w:numFmt w:val="lowerLetter"/>
+      <w:pPr>
+        <w:pBdr/>
+        <w:spacing/>
+        <w:ind w:hanging="360" w:left="3579"/>
+      </w:pPr>
+      <w:rPr/>
+      <w:start w:val="1"/>
+      <w:suff w:val="tab"/>
+    </w:lvl>
+    <w:lvl w:ilvl="5">
+      <w:isLgl w:val="false"/>
+      <w:lvlJc w:val="right"/>
+      <w:lvlText w:val="%6."/>
+      <w:numFmt w:val="lowerRoman"/>
+      <w:pPr>
+        <w:pBdr/>
+        <w:spacing/>
+        <w:ind w:hanging="180" w:left="4299"/>
+      </w:pPr>
+      <w:rPr/>
+      <w:start w:val="1"/>
+      <w:suff w:val="tab"/>
+    </w:lvl>
+    <w:lvl w:ilvl="6">
+      <w:isLgl w:val="false"/>
+      <w:lvlJc w:val="left"/>
+      <w:lvlText w:val="%7."/>
+      <w:numFmt w:val="decimal"/>
+      <w:pPr>
+        <w:pBdr/>
+        <w:spacing/>
+        <w:ind w:hanging="360" w:left="5019"/>
+      </w:pPr>
+      <w:rPr/>
+      <w:start w:val="1"/>
+      <w:suff w:val="tab"/>
+    </w:lvl>
+    <w:lvl w:ilvl="7">
+      <w:isLgl w:val="false"/>
+      <w:lvlJc w:val="left"/>
+      <w:lvlText w:val="%8."/>
+      <w:numFmt w:val="lowerLetter"/>
+      <w:pPr>
+        <w:pBdr/>
+        <w:spacing/>
+        <w:ind w:hanging="360" w:left="5739"/>
+      </w:pPr>
+      <w:rPr/>
+      <w:start w:val="1"/>
+      <w:suff w:val="tab"/>
+    </w:lvl>
+    <w:lvl w:ilvl="8">
+      <w:isLgl w:val="false"/>
+      <w:lvlJc w:val="right"/>
+      <w:lvlText w:val="%9."/>
+      <w:numFmt w:val="lowerRoman"/>
+      <w:pPr>
+        <w:pBdr/>
+        <w:spacing/>
+        <w:ind w:hanging="180" w:left="6459"/>
+      </w:pPr>
+      <w:rPr/>
+      <w:start w:val="1"/>
+      <w:suff w:val="tab"/>
+    </w:lvl>
+  </w:abstractNum>
   <w:num w:numId="1">
     <w:abstractNumId w:val="0"/>
   </w:num>
@@ -24905,6 +27278,39 @@
   </w:num>
   <w:num w:numId="59">
     <w:abstractNumId w:val="58"/>
+  </w:num>
+  <w:num w:numId="60">
+    <w:abstractNumId w:val="59"/>
+  </w:num>
+  <w:num w:numId="61">
+    <w:abstractNumId w:val="60"/>
+  </w:num>
+  <w:num w:numId="62">
+    <w:abstractNumId w:val="61"/>
+  </w:num>
+  <w:num w:numId="63">
+    <w:abstractNumId w:val="62"/>
+  </w:num>
+  <w:num w:numId="64">
+    <w:abstractNumId w:val="63"/>
+  </w:num>
+  <w:num w:numId="65">
+    <w:abstractNumId w:val="64"/>
+  </w:num>
+  <w:num w:numId="66">
+    <w:abstractNumId w:val="65"/>
+  </w:num>
+  <w:num w:numId="67">
+    <w:abstractNumId w:val="66"/>
+  </w:num>
+  <w:num w:numId="68">
+    <w:abstractNumId w:val="67"/>
+  </w:num>
+  <w:num w:numId="69">
+    <w:abstractNumId w:val="68"/>
+  </w:num>
+  <w:num w:numId="70">
+    <w:abstractNumId w:val="69"/>
   </w:num>
 </w:numbering>
 </file>

</xml_diff>